<commit_message>
New exes and docs
</commit_message>
<xml_diff>
--- a/src/resources/Help/mixregls_random_mixreg.docx
+++ b/src/resources/Help/mixregls_random_mixreg.docx
@@ -1,6 +1,6 @@
 
 <file path=word/document.xml><?xml version="1.0" encoding="utf-8"?>
-<w:document xmlns:wpc="http://schemas.microsoft.com/office/word/2010/wordprocessingCanvas" xmlns:mc="http://schemas.openxmlformats.org/markup-compatibility/2006" xmlns:o="urn:schemas-microsoft-com:office:office" xmlns:r="http://schemas.openxmlformats.org/officeDocument/2006/relationships" xmlns:m="http://schemas.openxmlformats.org/officeDocument/2006/math" xmlns:v="urn:schemas-microsoft-com:vml" xmlns:wp14="http://schemas.microsoft.com/office/word/2010/wordprocessingDrawing" xmlns:wp="http://schemas.openxmlformats.org/drawingml/2006/wordprocessingDrawing" xmlns:w10="urn:schemas-microsoft-com:office:word" xmlns:w="http://schemas.openxmlformats.org/wordprocessingml/2006/main" xmlns:w14="http://schemas.microsoft.com/office/word/2010/wordml" xmlns:wpg="http://schemas.microsoft.com/office/word/2010/wordprocessingGroup" xmlns:wpi="http://schemas.microsoft.com/office/word/2010/wordprocessingInk" xmlns:wne="http://schemas.microsoft.com/office/word/2006/wordml" xmlns:wps="http://schemas.microsoft.com/office/word/2010/wordprocessingShape" mc:Ignorable="w14 wp14">
+<w:document xmlns:wpc="http://schemas.microsoft.com/office/word/2010/wordprocessingCanvas" xmlns:mc="http://schemas.openxmlformats.org/markup-compatibility/2006" xmlns:o="urn:schemas-microsoft-com:office:office" xmlns:r="http://schemas.openxmlformats.org/officeDocument/2006/relationships" xmlns:m="http://schemas.openxmlformats.org/officeDocument/2006/math" xmlns:v="urn:schemas-microsoft-com:vml" xmlns:wp14="http://schemas.microsoft.com/office/word/2010/wordprocessingDrawing" xmlns:wp="http://schemas.openxmlformats.org/drawingml/2006/wordprocessingDrawing" xmlns:w10="urn:schemas-microsoft-com:office:word" xmlns:w="http://schemas.openxmlformats.org/wordprocessingml/2006/main" xmlns:w14="http://schemas.microsoft.com/office/word/2010/wordml" xmlns:w15="http://schemas.microsoft.com/office/word/2012/wordml" xmlns:wpg="http://schemas.microsoft.com/office/word/2010/wordprocessingGroup" xmlns:wpi="http://schemas.microsoft.com/office/word/2010/wordprocessingInk" xmlns:wne="http://schemas.microsoft.com/office/word/2006/wordml" xmlns:wps="http://schemas.microsoft.com/office/word/2010/wordprocessingShape" mc:Ignorable="w14 w15 wp14">
   <w:body>
     <w:p>
       <w:pPr>
@@ -704,23 +704,7 @@
           <w:sz w:val="18"/>
           <w:szCs w:val="18"/>
         </w:rPr>
-        <w:t>PMLevel_revi</w:t>
-      </w:r>
-      <w:r>
-        <w:rPr>
-          <w:rFonts w:ascii="Courier New" w:hAnsi="Courier New" w:cs="Courier New"/>
-          <w:sz w:val="18"/>
-          <w:szCs w:val="18"/>
-        </w:rPr>
-        <w:t>0</w:t>
-      </w:r>
-      <w:r>
-        <w:rPr>
-          <w:rFonts w:ascii="Courier New" w:hAnsi="Courier New" w:cs="Courier New"/>
-          <w:sz w:val="18"/>
-          <w:szCs w:val="18"/>
-        </w:rPr>
-        <w:t>sed</w:t>
+        <w:t>PMLevel_revised</w:t>
       </w:r>
       <w:r>
         <w:rPr>
@@ -2024,6 +2008,9 @@
       <w:r>
         <w:t>no2nd</w:t>
       </w:r>
+      <w:r>
+        <w:t xml:space="preserve"> discard0 </w:t>
+      </w:r>
     </w:p>
     <w:p>
       <w:pPr>
@@ -5589,7 +5576,7 @@
         <w:rPr>
           <w:rFonts w:ascii="Calibri" w:hAnsi="Calibri" w:cs="Courier New"/>
         </w:rPr>
-        <w:t>t this analysis was replicated 2</w:t>
+        <w:t>t this analysis was replicated 5</w:t>
       </w:r>
       <w:r>
         <w:rPr>
@@ -5601,7 +5588,7 @@
         <w:rPr>
           <w:rFonts w:ascii="Calibri" w:hAnsi="Calibri" w:cs="Courier New"/>
         </w:rPr>
-        <w:t xml:space="preserve"> below are averages from these 2</w:t>
+        <w:t xml:space="preserve"> below are averages from these 5</w:t>
       </w:r>
       <w:r>
         <w:rPr>
@@ -5633,7 +5620,23 @@
           <w:sz w:val="18"/>
           <w:szCs w:val="16"/>
         </w:rPr>
-        <w:t>Number of replications =         200</w:t>
+        <w:t>Nu</w:t>
+      </w:r>
+      <w:r>
+        <w:rPr>
+          <w:rFonts w:ascii="Courier New" w:hAnsi="Courier New" w:cs="Courier New"/>
+          <w:sz w:val="18"/>
+          <w:szCs w:val="16"/>
+        </w:rPr>
+        <w:t>mber of replications =         5</w:t>
+      </w:r>
+      <w:r>
+        <w:rPr>
+          <w:rFonts w:ascii="Courier New" w:hAnsi="Courier New" w:cs="Courier New"/>
+          <w:sz w:val="18"/>
+          <w:szCs w:val="16"/>
+        </w:rPr>
+        <w:t>00</w:t>
       </w:r>
     </w:p>
     <w:p>
@@ -5715,7 +5718,7 @@
           <w:sz w:val="18"/>
           <w:szCs w:val="16"/>
         </w:rPr>
-        <w:t xml:space="preserve"> Average Log Likelihood         =      -63.255 (</w:t>
+        <w:t xml:space="preserve"> Average Log Likelihood         =      -63.395 (</w:t>
       </w:r>
       <w:proofErr w:type="spellStart"/>
       <w:proofErr w:type="gramStart"/>
@@ -5735,7 +5738,7 @@
           <w:sz w:val="18"/>
           <w:szCs w:val="16"/>
         </w:rPr>
-        <w:t>= 0.820)</w:t>
+        <w:t>= 1.085)</w:t>
       </w:r>
     </w:p>
     <w:p>
@@ -5771,25 +5774,25 @@
           <w:sz w:val="18"/>
           <w:szCs w:val="16"/>
         </w:rPr>
-        <w:t xml:space="preserve"> Information Criterion =      -71.255</w:t>
-      </w:r>
-    </w:p>
-    <w:p>
-      <w:pPr>
-        <w:pStyle w:val="NoSpacing"/>
-        <w:rPr>
-          <w:rFonts w:ascii="Courier New" w:hAnsi="Courier New" w:cs="Courier New"/>
-          <w:sz w:val="18"/>
-          <w:szCs w:val="16"/>
-        </w:rPr>
-      </w:pPr>
-      <w:r>
-        <w:rPr>
-          <w:rFonts w:ascii="Courier New" w:hAnsi="Courier New" w:cs="Courier New"/>
-          <w:sz w:val="18"/>
-          <w:szCs w:val="16"/>
-        </w:rPr>
-        <w:t xml:space="preserve"> Schwarz's Bayesian Criterion   =      -81.946</w:t>
+        <w:t xml:space="preserve"> Information Criterion =      -71.395</w:t>
+      </w:r>
+    </w:p>
+    <w:p>
+      <w:pPr>
+        <w:pStyle w:val="NoSpacing"/>
+        <w:rPr>
+          <w:rFonts w:ascii="Courier New" w:hAnsi="Courier New" w:cs="Courier New"/>
+          <w:sz w:val="18"/>
+          <w:szCs w:val="16"/>
+        </w:rPr>
+      </w:pPr>
+      <w:r>
+        <w:rPr>
+          <w:rFonts w:ascii="Courier New" w:hAnsi="Courier New" w:cs="Courier New"/>
+          <w:sz w:val="18"/>
+          <w:szCs w:val="16"/>
+        </w:rPr>
+        <w:t xml:space="preserve"> Schwarz's Bayesian Criterion   =      -82.087</w:t>
       </w:r>
     </w:p>
     <w:p>
@@ -5835,7 +5838,7 @@
           <w:sz w:val="18"/>
           <w:szCs w:val="16"/>
         </w:rPr>
-        <w:t xml:space="preserve"> Log Likelihood                 =      126.509</w:t>
+        <w:t xml:space="preserve"> Log Likelihood                 =      126.791</w:t>
       </w:r>
     </w:p>
     <w:p>
@@ -5871,25 +5874,25 @@
           <w:sz w:val="18"/>
           <w:szCs w:val="16"/>
         </w:rPr>
-        <w:t xml:space="preserve"> Information Criterion =      142.509</w:t>
-      </w:r>
-    </w:p>
-    <w:p>
-      <w:pPr>
-        <w:pStyle w:val="NoSpacing"/>
-        <w:rPr>
-          <w:rFonts w:ascii="Courier New" w:hAnsi="Courier New" w:cs="Courier New"/>
-          <w:sz w:val="18"/>
-          <w:szCs w:val="16"/>
-        </w:rPr>
-      </w:pPr>
-      <w:r>
-        <w:rPr>
-          <w:rFonts w:ascii="Courier New" w:hAnsi="Courier New" w:cs="Courier New"/>
-          <w:sz w:val="18"/>
-          <w:szCs w:val="16"/>
-        </w:rPr>
-        <w:t xml:space="preserve"> Schwarz's Bayesian Criterion   =      163.892</w:t>
+        <w:t xml:space="preserve"> Information Criterion =      142.791</w:t>
+      </w:r>
+    </w:p>
+    <w:p>
+      <w:pPr>
+        <w:pStyle w:val="NoSpacing"/>
+        <w:rPr>
+          <w:rFonts w:ascii="Courier New" w:hAnsi="Courier New" w:cs="Courier New"/>
+          <w:sz w:val="18"/>
+          <w:szCs w:val="16"/>
+        </w:rPr>
+      </w:pPr>
+      <w:r>
+        <w:rPr>
+          <w:rFonts w:ascii="Courier New" w:hAnsi="Courier New" w:cs="Courier New"/>
+          <w:sz w:val="18"/>
+          <w:szCs w:val="16"/>
+        </w:rPr>
+        <w:t xml:space="preserve"> Schwarz's Bayesian Criterion   =      164.173</w:t>
       </w:r>
     </w:p>
     <w:p>
@@ -5981,7 +5984,7 @@
           <w:sz w:val="18"/>
           <w:szCs w:val="16"/>
         </w:rPr>
-        <w:t>Intercept                0.23984         0.05865         4.08929         0.00004</w:t>
+        <w:t>Intercept                0.25095         0.05037         4.98193         0.00000</w:t>
       </w:r>
     </w:p>
     <w:p>
@@ -6011,25 +6014,25 @@
           <w:sz w:val="18"/>
           <w:szCs w:val="16"/>
         </w:rPr>
-        <w:t xml:space="preserve">                  0.09276         0.10606         0.87463         0.38178</w:t>
-      </w:r>
-    </w:p>
-    <w:p>
-      <w:pPr>
-        <w:pStyle w:val="NoSpacing"/>
-        <w:rPr>
-          <w:rFonts w:ascii="Courier New" w:hAnsi="Courier New" w:cs="Courier New"/>
-          <w:sz w:val="18"/>
-          <w:szCs w:val="16"/>
-        </w:rPr>
-      </w:pPr>
-      <w:r>
-        <w:rPr>
-          <w:rFonts w:ascii="Courier New" w:hAnsi="Courier New" w:cs="Courier New"/>
-          <w:sz w:val="18"/>
-          <w:szCs w:val="16"/>
-        </w:rPr>
-        <w:t>Locat_1                  0.00111         0.05776         0.01928         0.98462</w:t>
+        <w:t xml:space="preserve">                  0.10233         0.10049         1.01825         0.30856</w:t>
+      </w:r>
+    </w:p>
+    <w:p>
+      <w:pPr>
+        <w:pStyle w:val="NoSpacing"/>
+        <w:rPr>
+          <w:rFonts w:ascii="Courier New" w:hAnsi="Courier New" w:cs="Courier New"/>
+          <w:sz w:val="18"/>
+          <w:szCs w:val="16"/>
+        </w:rPr>
+      </w:pPr>
+      <w:r>
+        <w:rPr>
+          <w:rFonts w:ascii="Courier New" w:hAnsi="Courier New" w:cs="Courier New"/>
+          <w:sz w:val="18"/>
+          <w:szCs w:val="16"/>
+        </w:rPr>
+        <w:t>Locat_1                 -0.03941         0.05495        -0.71717         0.47327</w:t>
       </w:r>
     </w:p>
     <w:p>
@@ -6065,25 +6068,25 @@
           <w:sz w:val="18"/>
           <w:szCs w:val="16"/>
         </w:rPr>
-        <w:t xml:space="preserve">         -0.03077         0.09779        -0.31465         0.75303</w:t>
-      </w:r>
-    </w:p>
-    <w:p>
-      <w:pPr>
-        <w:pStyle w:val="NoSpacing"/>
-        <w:rPr>
-          <w:rFonts w:ascii="Courier New" w:hAnsi="Courier New" w:cs="Courier New"/>
-          <w:sz w:val="18"/>
-          <w:szCs w:val="16"/>
-        </w:rPr>
-      </w:pPr>
-      <w:r>
-        <w:rPr>
-          <w:rFonts w:ascii="Courier New" w:hAnsi="Courier New" w:cs="Courier New"/>
-          <w:sz w:val="18"/>
-          <w:szCs w:val="16"/>
-        </w:rPr>
-        <w:t>Scale                    0.05169         0.06396         0.80814         0.41901</w:t>
+        <w:t xml:space="preserve">          0.02833         0.10401         0.27237         0.78533</w:t>
+      </w:r>
+    </w:p>
+    <w:p>
+      <w:pPr>
+        <w:pStyle w:val="NoSpacing"/>
+        <w:rPr>
+          <w:rFonts w:ascii="Courier New" w:hAnsi="Courier New" w:cs="Courier New"/>
+          <w:sz w:val="18"/>
+          <w:szCs w:val="16"/>
+        </w:rPr>
+      </w:pPr>
+      <w:r>
+        <w:rPr>
+          <w:rFonts w:ascii="Courier New" w:hAnsi="Courier New" w:cs="Courier New"/>
+          <w:sz w:val="18"/>
+          <w:szCs w:val="16"/>
+        </w:rPr>
+        <w:t>Scale                    0.01905         0.05890         0.32346         0.74635</w:t>
       </w:r>
     </w:p>
     <w:p>
@@ -6119,25 +6122,25 @@
           <w:sz w:val="18"/>
           <w:szCs w:val="16"/>
         </w:rPr>
-        <w:t xml:space="preserve">            0.00992         0.11782         0.08417         0.93292</w:t>
-      </w:r>
-    </w:p>
-    <w:p>
-      <w:pPr>
-        <w:pStyle w:val="NoSpacing"/>
-        <w:rPr>
-          <w:rFonts w:ascii="Courier New" w:hAnsi="Courier New" w:cs="Courier New"/>
-          <w:sz w:val="18"/>
-          <w:szCs w:val="16"/>
-        </w:rPr>
-      </w:pPr>
-      <w:r>
-        <w:rPr>
-          <w:rFonts w:ascii="Courier New" w:hAnsi="Courier New" w:cs="Courier New"/>
-          <w:sz w:val="18"/>
-          <w:szCs w:val="16"/>
-        </w:rPr>
-        <w:t>Locat_1*Scale           -0.11414         0.06593        -1.73127         0.08340</w:t>
+        <w:t xml:space="preserve">            0.04212         0.11371         0.37041         0.71108</w:t>
+      </w:r>
+    </w:p>
+    <w:p>
+      <w:pPr>
+        <w:pStyle w:val="NoSpacing"/>
+        <w:rPr>
+          <w:rFonts w:ascii="Courier New" w:hAnsi="Courier New" w:cs="Courier New"/>
+          <w:sz w:val="18"/>
+          <w:szCs w:val="16"/>
+        </w:rPr>
+      </w:pPr>
+      <w:r>
+        <w:rPr>
+          <w:rFonts w:ascii="Courier New" w:hAnsi="Courier New" w:cs="Courier New"/>
+          <w:sz w:val="18"/>
+          <w:szCs w:val="16"/>
+        </w:rPr>
+        <w:t>Locat_1*Scale           -0.08127         0.06232        -1.30417         0.19218</w:t>
       </w:r>
     </w:p>
     <w:p>
@@ -6173,7 +6176,7 @@
           <w:sz w:val="18"/>
           <w:szCs w:val="16"/>
         </w:rPr>
-        <w:t xml:space="preserve">              0.16182         0.12705         1.27370         0.20277</w:t>
+        <w:t xml:space="preserve">              0.12665         0.12321         1.02790         0.30400</w:t>
       </w:r>
     </w:p>
     <w:p>
@@ -6201,7 +6204,7 @@
           <w:sz w:val="18"/>
           <w:szCs w:val="16"/>
         </w:rPr>
-        <w:t xml:space="preserve">           0.19101         0.02628         7.26847         0.00000</w:t>
+        <w:t xml:space="preserve">           0.19153         0.02647         7.23499         0.00000</w:t>
       </w:r>
     </w:p>
     <w:p>
@@ -6860,7 +6863,7 @@
           <w:sz w:val="18"/>
           <w:szCs w:val="18"/>
         </w:rPr>
-        <w:t xml:space="preserve"> 6   2</w:t>
+        <w:t xml:space="preserve"> 6   5</w:t>
       </w:r>
       <w:r>
         <w:rPr>
@@ -7728,7 +7731,7 @@
           <w:sz w:val="18"/>
           <w:szCs w:val="18"/>
         </w:rPr>
-        <w:t xml:space="preserve"> 6         2</w:t>
+        <w:t xml:space="preserve"> 6         5</w:t>
       </w:r>
       <w:r>
         <w:rPr>
@@ -7947,7 +7950,7 @@
         <w:rPr>
           <w:rFonts w:cs="Courier New"/>
         </w:rPr>
-        <w:t>s (replicated 2</w:t>
+        <w:t>s (replicated 5</w:t>
       </w:r>
       <w:r>
         <w:rPr>
@@ -7985,7 +7988,7 @@
         <w:rPr>
           <w:rFonts w:ascii="Courier New" w:hAnsi="Courier New" w:cs="Courier New"/>
         </w:rPr>
-        <w:t>random_2</w:t>
+        <w:t>random_5</w:t>
       </w:r>
       <w:r>
         <w:rPr>
@@ -8009,7 +8012,7 @@
         <w:rPr>
           <w:rFonts w:cs="Courier New"/>
         </w:rPr>
-        <w:t>(the suffix 200 is because 2</w:t>
+        <w:t>(the suffix 500 is because 5</w:t>
       </w:r>
       <w:r>
         <w:rPr>
@@ -8059,7 +8062,23 @@
           <w:sz w:val="16"/>
           <w:szCs w:val="16"/>
         </w:rPr>
-        <w:t>Number of replications =         200</w:t>
+        <w:t>Nu</w:t>
+      </w:r>
+      <w:r>
+        <w:rPr>
+          <w:rFonts w:ascii="Courier New" w:hAnsi="Courier New" w:cs="Courier New"/>
+          <w:sz w:val="16"/>
+          <w:szCs w:val="16"/>
+        </w:rPr>
+        <w:t>mber of replications =         5</w:t>
+      </w:r>
+      <w:r>
+        <w:rPr>
+          <w:rFonts w:ascii="Courier New" w:hAnsi="Courier New" w:cs="Courier New"/>
+          <w:sz w:val="16"/>
+          <w:szCs w:val="16"/>
+        </w:rPr>
+        <w:t>00</w:t>
       </w:r>
     </w:p>
     <w:p>
@@ -8141,7 +8160,15 @@
           <w:sz w:val="16"/>
           <w:szCs w:val="16"/>
         </w:rPr>
-        <w:t xml:space="preserve"> Average Log Likelihood         =      -64.432 (</w:t>
+        <w:t xml:space="preserve"> </w:t>
+      </w:r>
+      <w:r>
+        <w:rPr>
+          <w:rFonts w:ascii="Courier New" w:hAnsi="Courier New" w:cs="Courier New"/>
+          <w:sz w:val="16"/>
+          <w:szCs w:val="16"/>
+        </w:rPr>
+        <w:t>Average Log Likelihood         =      -64.586 (</w:t>
       </w:r>
       <w:proofErr w:type="spellStart"/>
       <w:proofErr w:type="gramStart"/>
@@ -8161,7 +8188,7 @@
           <w:sz w:val="16"/>
           <w:szCs w:val="16"/>
         </w:rPr>
-        <w:t>= 0.531)</w:t>
+        <w:t>= 0.756)</w:t>
       </w:r>
     </w:p>
     <w:p>
@@ -8197,25 +8224,25 @@
           <w:sz w:val="16"/>
           <w:szCs w:val="16"/>
         </w:rPr>
-        <w:t xml:space="preserve"> Information Criterion =      -70.432</w:t>
-      </w:r>
-    </w:p>
-    <w:p>
-      <w:pPr>
-        <w:pStyle w:val="NoSpacing"/>
-        <w:rPr>
-          <w:rFonts w:ascii="Courier New" w:hAnsi="Courier New" w:cs="Courier New"/>
-          <w:sz w:val="16"/>
-          <w:szCs w:val="16"/>
-        </w:rPr>
-      </w:pPr>
-      <w:r>
-        <w:rPr>
-          <w:rFonts w:ascii="Courier New" w:hAnsi="Courier New" w:cs="Courier New"/>
-          <w:sz w:val="16"/>
-          <w:szCs w:val="16"/>
-        </w:rPr>
-        <w:t xml:space="preserve"> Schwarz's Bayesian Criterion   =      -78.451</w:t>
+        <w:t xml:space="preserve"> Information Criterion =      -70.586</w:t>
+      </w:r>
+    </w:p>
+    <w:p>
+      <w:pPr>
+        <w:pStyle w:val="NoSpacing"/>
+        <w:rPr>
+          <w:rFonts w:ascii="Courier New" w:hAnsi="Courier New" w:cs="Courier New"/>
+          <w:sz w:val="16"/>
+          <w:szCs w:val="16"/>
+        </w:rPr>
+      </w:pPr>
+      <w:r>
+        <w:rPr>
+          <w:rFonts w:ascii="Courier New" w:hAnsi="Courier New" w:cs="Courier New"/>
+          <w:sz w:val="16"/>
+          <w:szCs w:val="16"/>
+        </w:rPr>
+        <w:t xml:space="preserve"> Schwarz's Bayesian Criterion   =      -78.605</w:t>
       </w:r>
     </w:p>
     <w:p>
@@ -8261,7 +8288,7 @@
           <w:sz w:val="16"/>
           <w:szCs w:val="16"/>
         </w:rPr>
-        <w:t xml:space="preserve"> Log Likelihood                 =      128.864</w:t>
+        <w:t xml:space="preserve"> Log Likelihood                 =      129.173</w:t>
       </w:r>
     </w:p>
     <w:p>
@@ -8297,25 +8324,25 @@
           <w:sz w:val="16"/>
           <w:szCs w:val="16"/>
         </w:rPr>
-        <w:t xml:space="preserve"> Information Criterion =      140.864</w:t>
-      </w:r>
-    </w:p>
-    <w:p>
-      <w:pPr>
-        <w:pStyle w:val="NoSpacing"/>
-        <w:rPr>
-          <w:rFonts w:ascii="Courier New" w:hAnsi="Courier New" w:cs="Courier New"/>
-          <w:sz w:val="16"/>
-          <w:szCs w:val="16"/>
-        </w:rPr>
-      </w:pPr>
-      <w:r>
-        <w:rPr>
-          <w:rFonts w:ascii="Courier New" w:hAnsi="Courier New" w:cs="Courier New"/>
-          <w:sz w:val="16"/>
-          <w:szCs w:val="16"/>
-        </w:rPr>
-        <w:t xml:space="preserve"> Schwarz's Bayesian Criterion   =      156.901</w:t>
+        <w:t xml:space="preserve"> Information Criterion =      141.173</w:t>
+      </w:r>
+    </w:p>
+    <w:p>
+      <w:pPr>
+        <w:pStyle w:val="NoSpacing"/>
+        <w:rPr>
+          <w:rFonts w:ascii="Courier New" w:hAnsi="Courier New" w:cs="Courier New"/>
+          <w:sz w:val="16"/>
+          <w:szCs w:val="16"/>
+        </w:rPr>
+      </w:pPr>
+      <w:r>
+        <w:rPr>
+          <w:rFonts w:ascii="Courier New" w:hAnsi="Courier New" w:cs="Courier New"/>
+          <w:sz w:val="16"/>
+          <w:szCs w:val="16"/>
+        </w:rPr>
+        <w:t xml:space="preserve"> Schwarz's Bayesian Criterion   =      157.210</w:t>
       </w:r>
     </w:p>
     <w:p>
@@ -8407,7 +8434,7 @@
           <w:sz w:val="16"/>
           <w:szCs w:val="16"/>
         </w:rPr>
-        <w:t>Intercept                0.24253         0.05667         4.27978         0.00002</w:t>
+        <w:t>Intercept                0.25179         0.05064         4.97235         0.00000</w:t>
       </w:r>
     </w:p>
     <w:p>
@@ -8437,25 +8464,25 @@
           <w:sz w:val="16"/>
           <w:szCs w:val="16"/>
         </w:rPr>
-        <w:t xml:space="preserve">                  0.11639         0.10193         1.14183         0.25353</w:t>
-      </w:r>
-    </w:p>
-    <w:p>
-      <w:pPr>
-        <w:pStyle w:val="NoSpacing"/>
-        <w:rPr>
-          <w:rFonts w:ascii="Courier New" w:hAnsi="Courier New" w:cs="Courier New"/>
-          <w:sz w:val="16"/>
-          <w:szCs w:val="16"/>
-        </w:rPr>
-      </w:pPr>
-      <w:r>
-        <w:rPr>
-          <w:rFonts w:ascii="Courier New" w:hAnsi="Courier New" w:cs="Courier New"/>
-          <w:sz w:val="16"/>
-          <w:szCs w:val="16"/>
-        </w:rPr>
-        <w:t>Locat_1                 -0.01119         0.05725        -0.19538         0.84509</w:t>
+        <w:t xml:space="preserve">                  0.10733         0.09896         1.08461         0.27810</w:t>
+      </w:r>
+    </w:p>
+    <w:p>
+      <w:pPr>
+        <w:pStyle w:val="NoSpacing"/>
+        <w:rPr>
+          <w:rFonts w:ascii="Courier New" w:hAnsi="Courier New" w:cs="Courier New"/>
+          <w:sz w:val="16"/>
+          <w:szCs w:val="16"/>
+        </w:rPr>
+      </w:pPr>
+      <w:r>
+        <w:rPr>
+          <w:rFonts w:ascii="Courier New" w:hAnsi="Courier New" w:cs="Courier New"/>
+          <w:sz w:val="16"/>
+          <w:szCs w:val="16"/>
+        </w:rPr>
+        <w:t>Locat_1                 -0.03545         0.05495        -0.64520         0.51879</w:t>
       </w:r>
     </w:p>
     <w:p>
@@ -8491,43 +8518,43 @@
           <w:sz w:val="16"/>
           <w:szCs w:val="16"/>
         </w:rPr>
-        <w:t xml:space="preserve">         -0.01392         0.09707        -0.14342         0.88596</w:t>
-      </w:r>
-    </w:p>
-    <w:p>
-      <w:pPr>
-        <w:pStyle w:val="NoSpacing"/>
-        <w:rPr>
-          <w:rFonts w:ascii="Courier New" w:hAnsi="Courier New" w:cs="Courier New"/>
-          <w:sz w:val="16"/>
-          <w:szCs w:val="16"/>
-        </w:rPr>
-      </w:pPr>
-      <w:r>
-        <w:rPr>
-          <w:rFonts w:ascii="Courier New" w:hAnsi="Courier New" w:cs="Courier New"/>
-          <w:sz w:val="16"/>
-          <w:szCs w:val="16"/>
-        </w:rPr>
-        <w:t>Scale                    0.04350         0.05286         0.82293         0.41055</w:t>
-      </w:r>
-    </w:p>
-    <w:p>
-      <w:pPr>
-        <w:pStyle w:val="NoSpacing"/>
-        <w:rPr>
-          <w:rFonts w:ascii="Courier New" w:hAnsi="Courier New" w:cs="Courier New"/>
-          <w:sz w:val="16"/>
-          <w:szCs w:val="16"/>
-        </w:rPr>
-      </w:pPr>
-      <w:r>
-        <w:rPr>
-          <w:rFonts w:ascii="Courier New" w:hAnsi="Courier New" w:cs="Courier New"/>
-          <w:sz w:val="16"/>
-          <w:szCs w:val="16"/>
-        </w:rPr>
-        <w:t>Locat_1*Scale           -0.06906         0.05492        -1.25743         0.20860</w:t>
+        <w:t xml:space="preserve">         -0.00676         0.09627        -0.07020         0.94404</w:t>
+      </w:r>
+    </w:p>
+    <w:p>
+      <w:pPr>
+        <w:pStyle w:val="NoSpacing"/>
+        <w:rPr>
+          <w:rFonts w:ascii="Courier New" w:hAnsi="Courier New" w:cs="Courier New"/>
+          <w:sz w:val="16"/>
+          <w:szCs w:val="16"/>
+        </w:rPr>
+      </w:pPr>
+      <w:r>
+        <w:rPr>
+          <w:rFonts w:ascii="Courier New" w:hAnsi="Courier New" w:cs="Courier New"/>
+          <w:sz w:val="16"/>
+          <w:szCs w:val="16"/>
+        </w:rPr>
+        <w:t>Scale                    0.02382         0.05024         0.47410         0.63543</w:t>
+      </w:r>
+    </w:p>
+    <w:p>
+      <w:pPr>
+        <w:pStyle w:val="NoSpacing"/>
+        <w:rPr>
+          <w:rFonts w:ascii="Courier New" w:hAnsi="Courier New" w:cs="Courier New"/>
+          <w:sz w:val="16"/>
+          <w:szCs w:val="16"/>
+        </w:rPr>
+      </w:pPr>
+      <w:r>
+        <w:rPr>
+          <w:rFonts w:ascii="Courier New" w:hAnsi="Courier New" w:cs="Courier New"/>
+          <w:sz w:val="16"/>
+          <w:szCs w:val="16"/>
+        </w:rPr>
+        <w:t>Locat_1*Scale           -0.04644         0.05286        -0.87869         0.37957</w:t>
       </w:r>
     </w:p>
     <w:p>
@@ -8555,7 +8582,7 @@
           <w:sz w:val="16"/>
           <w:szCs w:val="16"/>
         </w:rPr>
-        <w:t xml:space="preserve">           0.19525         0.02676         7.29492         0.00000</w:t>
+        <w:t xml:space="preserve">           0.19582         0.02692         7.27551         0.00000</w:t>
       </w:r>
     </w:p>
     <w:p>
@@ -8873,7 +8900,7 @@
         <w:rPr>
           <w:rFonts w:ascii="Courier New" w:hAnsi="Courier New" w:cs="Courier New"/>
         </w:rPr>
-        <w:t>_random_2</w:t>
+        <w:t>_random_5</w:t>
       </w:r>
       <w:r>
         <w:rPr>
@@ -9054,7 +9081,15 @@
           <w:sz w:val="18"/>
           <w:szCs w:val="18"/>
         </w:rPr>
-        <w:t xml:space="preserve"> 6         2</w:t>
+        <w:t xml:space="preserve"> 6         </w:t>
+      </w:r>
+      <w:r>
+        <w:rPr>
+          <w:rFonts w:ascii="Courier New" w:hAnsi="Courier New" w:cs="Courier New"/>
+          <w:sz w:val="18"/>
+          <w:szCs w:val="18"/>
+        </w:rPr>
+        <w:t>5</w:t>
       </w:r>
       <w:r>
         <w:rPr>
@@ -9378,7 +9413,23 @@
           <w:sz w:val="16"/>
           <w:szCs w:val="16"/>
         </w:rPr>
-        <w:t>Number of replications =         200</w:t>
+        <w:t>Nu</w:t>
+      </w:r>
+      <w:r>
+        <w:rPr>
+          <w:rFonts w:ascii="Courier New" w:hAnsi="Courier New" w:cs="Courier New"/>
+          <w:sz w:val="16"/>
+          <w:szCs w:val="16"/>
+        </w:rPr>
+        <w:t>mber of replications =         5</w:t>
+      </w:r>
+      <w:r>
+        <w:rPr>
+          <w:rFonts w:ascii="Courier New" w:hAnsi="Courier New" w:cs="Courier New"/>
+          <w:sz w:val="16"/>
+          <w:szCs w:val="16"/>
+        </w:rPr>
+        <w:t>00</w:t>
       </w:r>
     </w:p>
     <w:p>
@@ -9460,7 +9511,15 @@
           <w:sz w:val="16"/>
           <w:szCs w:val="16"/>
         </w:rPr>
-        <w:t xml:space="preserve"> Average Log Likelihood         =      -64.323 (</w:t>
+        <w:t xml:space="preserve"> </w:t>
+      </w:r>
+      <w:r>
+        <w:rPr>
+          <w:rFonts w:ascii="Courier New" w:hAnsi="Courier New" w:cs="Courier New"/>
+          <w:sz w:val="16"/>
+          <w:szCs w:val="16"/>
+        </w:rPr>
+        <w:t>Average Log Likelihood         =      -64.377 (</w:t>
       </w:r>
       <w:proofErr w:type="spellStart"/>
       <w:proofErr w:type="gramStart"/>
@@ -9480,7 +9539,7 @@
           <w:sz w:val="16"/>
           <w:szCs w:val="16"/>
         </w:rPr>
-        <w:t>= 0.553)</w:t>
+        <w:t>= 0.791)</w:t>
       </w:r>
     </w:p>
     <w:p>
@@ -9516,25 +9575,25 @@
           <w:sz w:val="16"/>
           <w:szCs w:val="16"/>
         </w:rPr>
-        <w:t xml:space="preserve"> Information Criterion =      -71.323</w:t>
-      </w:r>
-    </w:p>
-    <w:p>
-      <w:pPr>
-        <w:pStyle w:val="NoSpacing"/>
-        <w:rPr>
-          <w:rFonts w:ascii="Courier New" w:hAnsi="Courier New" w:cs="Courier New"/>
-          <w:sz w:val="16"/>
-          <w:szCs w:val="16"/>
-        </w:rPr>
-      </w:pPr>
-      <w:r>
-        <w:rPr>
-          <w:rFonts w:ascii="Courier New" w:hAnsi="Courier New" w:cs="Courier New"/>
-          <w:sz w:val="16"/>
-          <w:szCs w:val="16"/>
-        </w:rPr>
-        <w:t xml:space="preserve"> Schwarz's Bayesian Criterion   =      -80.677</w:t>
+        <w:t xml:space="preserve"> Information Criterion =      -71.377</w:t>
+      </w:r>
+    </w:p>
+    <w:p>
+      <w:pPr>
+        <w:pStyle w:val="NoSpacing"/>
+        <w:rPr>
+          <w:rFonts w:ascii="Courier New" w:hAnsi="Courier New" w:cs="Courier New"/>
+          <w:sz w:val="16"/>
+          <w:szCs w:val="16"/>
+        </w:rPr>
+      </w:pPr>
+      <w:r>
+        <w:rPr>
+          <w:rFonts w:ascii="Courier New" w:hAnsi="Courier New" w:cs="Courier New"/>
+          <w:sz w:val="16"/>
+          <w:szCs w:val="16"/>
+        </w:rPr>
+        <w:t xml:space="preserve"> Schwarz's Bayesian Criterion   =      -80.732</w:t>
       </w:r>
     </w:p>
     <w:p>
@@ -9580,7 +9639,7 @@
           <w:sz w:val="16"/>
           <w:szCs w:val="16"/>
         </w:rPr>
-        <w:t xml:space="preserve"> Log Likelihood                 =      128.645</w:t>
+        <w:t xml:space="preserve"> Log Likelihood                 =      128.755</w:t>
       </w:r>
     </w:p>
     <w:p>
@@ -9616,25 +9675,25 @@
           <w:sz w:val="16"/>
           <w:szCs w:val="16"/>
         </w:rPr>
-        <w:t xml:space="preserve"> Information Criterion =      142.645</w:t>
-      </w:r>
-    </w:p>
-    <w:p>
-      <w:pPr>
-        <w:pStyle w:val="NoSpacing"/>
-        <w:rPr>
-          <w:rFonts w:ascii="Courier New" w:hAnsi="Courier New" w:cs="Courier New"/>
-          <w:sz w:val="16"/>
-          <w:szCs w:val="16"/>
-        </w:rPr>
-      </w:pPr>
-      <w:r>
-        <w:rPr>
-          <w:rFonts w:ascii="Courier New" w:hAnsi="Courier New" w:cs="Courier New"/>
-          <w:sz w:val="16"/>
-          <w:szCs w:val="16"/>
-        </w:rPr>
-        <w:t xml:space="preserve"> Schwarz's Bayesian Criterion   =      161.355</w:t>
+        <w:t xml:space="preserve"> Information Criterion =      142.755</w:t>
+      </w:r>
+    </w:p>
+    <w:p>
+      <w:pPr>
+        <w:pStyle w:val="NoSpacing"/>
+        <w:rPr>
+          <w:rFonts w:ascii="Courier New" w:hAnsi="Courier New" w:cs="Courier New"/>
+          <w:sz w:val="16"/>
+          <w:szCs w:val="16"/>
+        </w:rPr>
+      </w:pPr>
+      <w:r>
+        <w:rPr>
+          <w:rFonts w:ascii="Courier New" w:hAnsi="Courier New" w:cs="Courier New"/>
+          <w:sz w:val="16"/>
+          <w:szCs w:val="16"/>
+        </w:rPr>
+        <w:t xml:space="preserve"> Schwarz's Bayesian Criterion   =      161.465</w:t>
       </w:r>
     </w:p>
     <w:p>
@@ -9726,7 +9785,7 @@
           <w:sz w:val="16"/>
           <w:szCs w:val="16"/>
         </w:rPr>
-        <w:t>Intercept                0.24636         0.05879         4.19022         0.00003</w:t>
+        <w:t>Intercept                0.25264         0.05061         4.99152         0.00000</w:t>
       </w:r>
     </w:p>
     <w:p>
@@ -9756,25 +9815,25 @@
           <w:sz w:val="16"/>
           <w:szCs w:val="16"/>
         </w:rPr>
-        <w:t xml:space="preserve">                  0.10934         0.10609         1.03065         0.30271</w:t>
-      </w:r>
-    </w:p>
-    <w:p>
-      <w:pPr>
-        <w:pStyle w:val="NoSpacing"/>
-        <w:rPr>
-          <w:rFonts w:ascii="Courier New" w:hAnsi="Courier New" w:cs="Courier New"/>
-          <w:sz w:val="16"/>
-          <w:szCs w:val="16"/>
-        </w:rPr>
-      </w:pPr>
-      <w:r>
-        <w:rPr>
-          <w:rFonts w:ascii="Courier New" w:hAnsi="Courier New" w:cs="Courier New"/>
-          <w:sz w:val="16"/>
-          <w:szCs w:val="16"/>
-        </w:rPr>
-        <w:t>Locat_1                 -0.01180         0.05730        -0.20600         0.83679</w:t>
+        <w:t xml:space="preserve">                  0.11225         0.10036         1.11838         0.26340</w:t>
+      </w:r>
+    </w:p>
+    <w:p>
+      <w:pPr>
+        <w:pStyle w:val="NoSpacing"/>
+        <w:rPr>
+          <w:rFonts w:ascii="Courier New" w:hAnsi="Courier New" w:cs="Courier New"/>
+          <w:sz w:val="16"/>
+          <w:szCs w:val="16"/>
+        </w:rPr>
+      </w:pPr>
+      <w:r>
+        <w:rPr>
+          <w:rFonts w:ascii="Courier New" w:hAnsi="Courier New" w:cs="Courier New"/>
+          <w:sz w:val="16"/>
+          <w:szCs w:val="16"/>
+        </w:rPr>
+        <w:t>Locat_1                 -0.03558         0.05487        -0.64844         0.51670</w:t>
       </w:r>
     </w:p>
     <w:p>
@@ -9810,25 +9869,25 @@
           <w:sz w:val="16"/>
           <w:szCs w:val="16"/>
         </w:rPr>
-        <w:t xml:space="preserve">         -0.01605         0.09749        -0.16466         0.86921</w:t>
-      </w:r>
-    </w:p>
-    <w:p>
-      <w:pPr>
-        <w:pStyle w:val="NoSpacing"/>
-        <w:rPr>
-          <w:rFonts w:ascii="Courier New" w:hAnsi="Courier New" w:cs="Courier New"/>
-          <w:sz w:val="16"/>
-          <w:szCs w:val="16"/>
-        </w:rPr>
-      </w:pPr>
-      <w:r>
-        <w:rPr>
-          <w:rFonts w:ascii="Courier New" w:hAnsi="Courier New" w:cs="Courier New"/>
-          <w:sz w:val="16"/>
-          <w:szCs w:val="16"/>
-        </w:rPr>
-        <w:t>Scale                    0.03531         0.06296         0.56092         0.57485</w:t>
+        <w:t xml:space="preserve">         -0.00908         0.09650        -0.09407         0.92506</w:t>
+      </w:r>
+    </w:p>
+    <w:p>
+      <w:pPr>
+        <w:pStyle w:val="NoSpacing"/>
+        <w:rPr>
+          <w:rFonts w:ascii="Courier New" w:hAnsi="Courier New" w:cs="Courier New"/>
+          <w:sz w:val="16"/>
+          <w:szCs w:val="16"/>
+        </w:rPr>
+      </w:pPr>
+      <w:r>
+        <w:rPr>
+          <w:rFonts w:ascii="Courier New" w:hAnsi="Courier New" w:cs="Courier New"/>
+          <w:sz w:val="16"/>
+          <w:szCs w:val="16"/>
+        </w:rPr>
+        <w:t>Scale                    0.01388         0.05868         0.23646         0.81308</w:t>
       </w:r>
     </w:p>
     <w:p>
@@ -9864,25 +9923,25 @@
           <w:sz w:val="16"/>
           <w:szCs w:val="16"/>
         </w:rPr>
-        <w:t xml:space="preserve">            0.02824         0.11724         0.24091         0.80962</w:t>
-      </w:r>
-    </w:p>
-    <w:p>
-      <w:pPr>
-        <w:pStyle w:val="NoSpacing"/>
-        <w:rPr>
-          <w:rFonts w:ascii="Courier New" w:hAnsi="Courier New" w:cs="Courier New"/>
-          <w:sz w:val="16"/>
-          <w:szCs w:val="16"/>
-        </w:rPr>
-      </w:pPr>
-      <w:r>
-        <w:rPr>
-          <w:rFonts w:ascii="Courier New" w:hAnsi="Courier New" w:cs="Courier New"/>
-          <w:sz w:val="16"/>
-          <w:szCs w:val="16"/>
-        </w:rPr>
-        <w:t>Locat_1*Scale           -0.06715         0.05577        -1.20411         0.22855</w:t>
+        <w:t xml:space="preserve">            0.03725         0.11333         0.32869         0.74239</w:t>
+      </w:r>
+    </w:p>
+    <w:p>
+      <w:pPr>
+        <w:pStyle w:val="NoSpacing"/>
+        <w:rPr>
+          <w:rFonts w:ascii="Courier New" w:hAnsi="Courier New" w:cs="Courier New"/>
+          <w:sz w:val="16"/>
+          <w:szCs w:val="16"/>
+        </w:rPr>
+      </w:pPr>
+      <w:r>
+        <w:rPr>
+          <w:rFonts w:ascii="Courier New" w:hAnsi="Courier New" w:cs="Courier New"/>
+          <w:sz w:val="16"/>
+          <w:szCs w:val="16"/>
+        </w:rPr>
+        <w:t>Locat_1*Scale           -0.04492         0.05347        -0.84018         0.40081</w:t>
       </w:r>
     </w:p>
     <w:p>
@@ -9910,8 +9969,46 @@
           <w:sz w:val="16"/>
           <w:szCs w:val="16"/>
         </w:rPr>
-        <w:t xml:space="preserve">           0.19485         0.02672         7.29335         0.00000</w:t>
-      </w:r>
+        <w:t xml:space="preserve">           0.19506         0.02682         7.27184         0.00000 </w:t>
+      </w:r>
+    </w:p>
+    <w:p>
+      <w:pPr>
+        <w:pStyle w:val="NoSpacing"/>
+        <w:rPr>
+          <w:rFonts w:ascii="Courier New" w:hAnsi="Courier New" w:cs="Courier New"/>
+          <w:sz w:val="16"/>
+          <w:szCs w:val="16"/>
+        </w:rPr>
+      </w:pPr>
+    </w:p>
+    <w:p>
+      <w:pPr>
+        <w:pStyle w:val="NoSpacing"/>
+        <w:rPr>
+          <w:rFonts w:ascii="Courier New" w:hAnsi="Courier New" w:cs="Courier New"/>
+          <w:sz w:val="16"/>
+          <w:szCs w:val="16"/>
+        </w:rPr>
+      </w:pPr>
+      <w:r>
+        <w:rPr>
+          <w:rFonts w:ascii="Courier New" w:hAnsi="Courier New" w:cs="Courier New"/>
+          <w:sz w:val="16"/>
+          <w:szCs w:val="16"/>
+        </w:rPr>
+        <w:t xml:space="preserve"> </w:t>
+      </w:r>
+    </w:p>
+    <w:p>
+      <w:pPr>
+        <w:pStyle w:val="NoSpacing"/>
+        <w:rPr>
+          <w:rFonts w:ascii="Courier New" w:hAnsi="Courier New" w:cs="Courier New"/>
+          <w:sz w:val="16"/>
+          <w:szCs w:val="16"/>
+        </w:rPr>
+      </w:pPr>
     </w:p>
     <w:p>
       <w:pPr>
@@ -10173,7 +10270,7 @@
           <w:sz w:val="18"/>
           <w:szCs w:val="18"/>
         </w:rPr>
-        <w:t xml:space="preserve"> 6         2</w:t>
+        <w:t xml:space="preserve"> 6         5</w:t>
       </w:r>
       <w:r>
         <w:rPr>
@@ -10326,7 +10423,23 @@
           <w:sz w:val="16"/>
           <w:szCs w:val="16"/>
         </w:rPr>
-        <w:t>Number of replications =         200</w:t>
+        <w:t xml:space="preserve">Number of replications =         </w:t>
+      </w:r>
+      <w:r>
+        <w:rPr>
+          <w:rFonts w:ascii="Courier New" w:hAnsi="Courier New" w:cs="Courier New"/>
+          <w:sz w:val="16"/>
+          <w:szCs w:val="16"/>
+        </w:rPr>
+        <w:t>5</w:t>
+      </w:r>
+      <w:r>
+        <w:rPr>
+          <w:rFonts w:ascii="Courier New" w:hAnsi="Courier New" w:cs="Courier New"/>
+          <w:sz w:val="16"/>
+          <w:szCs w:val="16"/>
+        </w:rPr>
+        <w:t>00</w:t>
       </w:r>
     </w:p>
     <w:p>
@@ -10408,7 +10521,7 @@
           <w:sz w:val="16"/>
           <w:szCs w:val="16"/>
         </w:rPr>
-        <w:t xml:space="preserve"> Average Log Likelihood         =      -65.388 (</w:t>
+        <w:t xml:space="preserve"> Average Log Likelihood         =      -65.294 (</w:t>
       </w:r>
       <w:proofErr w:type="spellStart"/>
       <w:proofErr w:type="gramStart"/>
@@ -10428,7 +10541,7 @@
           <w:sz w:val="16"/>
           <w:szCs w:val="16"/>
         </w:rPr>
-        <w:t>= 0.212)</w:t>
+        <w:t>= 0.339)</w:t>
       </w:r>
     </w:p>
     <w:p>
@@ -10464,25 +10577,25 @@
           <w:sz w:val="16"/>
           <w:szCs w:val="16"/>
         </w:rPr>
-        <w:t xml:space="preserve"> Information Criterion =      -69.388</w:t>
-      </w:r>
-    </w:p>
-    <w:p>
-      <w:pPr>
-        <w:pStyle w:val="NoSpacing"/>
-        <w:rPr>
-          <w:rFonts w:ascii="Courier New" w:hAnsi="Courier New" w:cs="Courier New"/>
-          <w:sz w:val="16"/>
-          <w:szCs w:val="16"/>
-        </w:rPr>
-      </w:pPr>
-      <w:r>
-        <w:rPr>
-          <w:rFonts w:ascii="Courier New" w:hAnsi="Courier New" w:cs="Courier New"/>
-          <w:sz w:val="16"/>
-          <w:szCs w:val="16"/>
-        </w:rPr>
-        <w:t xml:space="preserve"> Schwarz's Bayesian Criterion   =      -74.733</w:t>
+        <w:t xml:space="preserve"> Information Criterion =      -69.294</w:t>
+      </w:r>
+    </w:p>
+    <w:p>
+      <w:pPr>
+        <w:pStyle w:val="NoSpacing"/>
+        <w:rPr>
+          <w:rFonts w:ascii="Courier New" w:hAnsi="Courier New" w:cs="Courier New"/>
+          <w:sz w:val="16"/>
+          <w:szCs w:val="16"/>
+        </w:rPr>
+      </w:pPr>
+      <w:r>
+        <w:rPr>
+          <w:rFonts w:ascii="Courier New" w:hAnsi="Courier New" w:cs="Courier New"/>
+          <w:sz w:val="16"/>
+          <w:szCs w:val="16"/>
+        </w:rPr>
+        <w:t xml:space="preserve"> Schwarz's Bayesian Criterion   =      -74.640</w:t>
       </w:r>
     </w:p>
     <w:p>
@@ -10528,7 +10641,7 @@
           <w:sz w:val="16"/>
           <w:szCs w:val="16"/>
         </w:rPr>
-        <w:t xml:space="preserve"> Log Likelihood                 =      130.775</w:t>
+        <w:t xml:space="preserve"> Log Likelihood                 =      130.588</w:t>
       </w:r>
     </w:p>
     <w:p>
@@ -10564,25 +10677,25 @@
           <w:sz w:val="16"/>
           <w:szCs w:val="16"/>
         </w:rPr>
-        <w:t xml:space="preserve"> Information Criterion =      138.775</w:t>
-      </w:r>
-    </w:p>
-    <w:p>
-      <w:pPr>
-        <w:pStyle w:val="NoSpacing"/>
-        <w:rPr>
-          <w:rFonts w:ascii="Courier New" w:hAnsi="Courier New" w:cs="Courier New"/>
-          <w:sz w:val="16"/>
-          <w:szCs w:val="16"/>
-        </w:rPr>
-      </w:pPr>
-      <w:r>
-        <w:rPr>
-          <w:rFonts w:ascii="Courier New" w:hAnsi="Courier New" w:cs="Courier New"/>
-          <w:sz w:val="16"/>
-          <w:szCs w:val="16"/>
-        </w:rPr>
-        <w:t xml:space="preserve"> Schwarz's Bayesian Criterion   =      149.466</w:t>
+        <w:t xml:space="preserve"> Information Criterion =      138.588</w:t>
+      </w:r>
+    </w:p>
+    <w:p>
+      <w:pPr>
+        <w:pStyle w:val="NoSpacing"/>
+        <w:rPr>
+          <w:rFonts w:ascii="Courier New" w:hAnsi="Courier New" w:cs="Courier New"/>
+          <w:sz w:val="16"/>
+          <w:szCs w:val="16"/>
+        </w:rPr>
+      </w:pPr>
+      <w:r>
+        <w:rPr>
+          <w:rFonts w:ascii="Courier New" w:hAnsi="Courier New" w:cs="Courier New"/>
+          <w:sz w:val="16"/>
+          <w:szCs w:val="16"/>
+        </w:rPr>
+        <w:t xml:space="preserve"> Schwarz's Bayesian Criterion   =      149.280</w:t>
       </w:r>
     </w:p>
     <w:p>
@@ -10674,7 +10787,7 @@
           <w:sz w:val="16"/>
           <w:szCs w:val="16"/>
         </w:rPr>
-        <w:t>Intercept                0.24894         0.05629         4.42219         0.00001</w:t>
+        <w:t>Intercept                0.25389         0.05072         5.00617         0.00000</w:t>
       </w:r>
     </w:p>
     <w:p>
@@ -10704,43 +10817,43 @@
           <w:sz w:val="16"/>
           <w:szCs w:val="16"/>
         </w:rPr>
-        <w:t xml:space="preserve">                  0.09950         0.09840         1.01119         0.31192</w:t>
-      </w:r>
-    </w:p>
-    <w:p>
-      <w:pPr>
-        <w:pStyle w:val="NoSpacing"/>
-        <w:rPr>
-          <w:rFonts w:ascii="Courier New" w:hAnsi="Courier New" w:cs="Courier New"/>
-          <w:sz w:val="16"/>
-          <w:szCs w:val="16"/>
-        </w:rPr>
-      </w:pPr>
-      <w:r>
-        <w:rPr>
-          <w:rFonts w:ascii="Courier New" w:hAnsi="Courier New" w:cs="Courier New"/>
-          <w:sz w:val="16"/>
-          <w:szCs w:val="16"/>
-        </w:rPr>
-        <w:t>Locat_1                 -0.02829         0.04533        -0.62402         0.53262</w:t>
-      </w:r>
-    </w:p>
-    <w:p>
-      <w:pPr>
-        <w:pStyle w:val="NoSpacing"/>
-        <w:rPr>
-          <w:rFonts w:ascii="Courier New" w:hAnsi="Courier New" w:cs="Courier New"/>
-          <w:sz w:val="16"/>
-          <w:szCs w:val="16"/>
-        </w:rPr>
-      </w:pPr>
-      <w:r>
-        <w:rPr>
-          <w:rFonts w:ascii="Courier New" w:hAnsi="Courier New" w:cs="Courier New"/>
-          <w:sz w:val="16"/>
-          <w:szCs w:val="16"/>
-        </w:rPr>
-        <w:t>Scale                    0.02563         0.05097         0.50294         0.61501</w:t>
+        <w:t xml:space="preserve">                  0.09816         0.09835         0.99805         0.31826</w:t>
+      </w:r>
+    </w:p>
+    <w:p>
+      <w:pPr>
+        <w:pStyle w:val="NoSpacing"/>
+        <w:rPr>
+          <w:rFonts w:ascii="Courier New" w:hAnsi="Courier New" w:cs="Courier New"/>
+          <w:sz w:val="16"/>
+          <w:szCs w:val="16"/>
+        </w:rPr>
+      </w:pPr>
+      <w:r>
+        <w:rPr>
+          <w:rFonts w:ascii="Courier New" w:hAnsi="Courier New" w:cs="Courier New"/>
+          <w:sz w:val="16"/>
+          <w:szCs w:val="16"/>
+        </w:rPr>
+        <w:t>Locat_1                 -0.02853         0.04451        -0.64082         0.52164</w:t>
+      </w:r>
+    </w:p>
+    <w:p>
+      <w:pPr>
+        <w:pStyle w:val="NoSpacing"/>
+        <w:rPr>
+          <w:rFonts w:ascii="Courier New" w:hAnsi="Courier New" w:cs="Courier New"/>
+          <w:sz w:val="16"/>
+          <w:szCs w:val="16"/>
+        </w:rPr>
+      </w:pPr>
+      <w:r>
+        <w:rPr>
+          <w:rFonts w:ascii="Courier New" w:hAnsi="Courier New" w:cs="Courier New"/>
+          <w:sz w:val="16"/>
+          <w:szCs w:val="16"/>
+        </w:rPr>
+        <w:t>Scale                    0.01998         0.04952         0.40354         0.68655</w:t>
       </w:r>
     </w:p>
     <w:p>
@@ -10768,8 +10881,10 @@
           <w:sz w:val="16"/>
           <w:szCs w:val="16"/>
         </w:rPr>
-        <w:t xml:space="preserve">           0.19876         0.02719         7.31126         0.00000</w:t>
-      </w:r>
+        <w:t xml:space="preserve">           0.19841         0.02716         7.30645         0.00000</w:t>
+      </w:r>
+      <w:bookmarkStart w:id="0" w:name="_GoBack"/>
+      <w:bookmarkEnd w:id="0"/>
     </w:p>
     <w:p>
       <w:pPr>
@@ -10896,8 +11011,6 @@
         <w:lastRenderedPageBreak/>
         <w:t>Summary</w:t>
       </w:r>
-      <w:bookmarkStart w:id="0" w:name="_GoBack"/>
-      <w:bookmarkEnd w:id="0"/>
     </w:p>
     <w:p>
       <w:pPr>
@@ -11181,8 +11294,8 @@
 </file>
 
 <file path=word/numbering.xml><?xml version="1.0" encoding="utf-8"?>
-<w:numbering xmlns:wpc="http://schemas.microsoft.com/office/word/2010/wordprocessingCanvas" xmlns:mc="http://schemas.openxmlformats.org/markup-compatibility/2006" xmlns:o="urn:schemas-microsoft-com:office:office" xmlns:r="http://schemas.openxmlformats.org/officeDocument/2006/relationships" xmlns:m="http://schemas.openxmlformats.org/officeDocument/2006/math" xmlns:v="urn:schemas-microsoft-com:vml" xmlns:wp14="http://schemas.microsoft.com/office/word/2010/wordprocessingDrawing" xmlns:wp="http://schemas.openxmlformats.org/drawingml/2006/wordprocessingDrawing" xmlns:w10="urn:schemas-microsoft-com:office:word" xmlns:w="http://schemas.openxmlformats.org/wordprocessingml/2006/main" xmlns:w14="http://schemas.microsoft.com/office/word/2010/wordml" xmlns:wpg="http://schemas.microsoft.com/office/word/2010/wordprocessingGroup" xmlns:wpi="http://schemas.microsoft.com/office/word/2010/wordprocessingInk" xmlns:wne="http://schemas.microsoft.com/office/word/2006/wordml" xmlns:wps="http://schemas.microsoft.com/office/word/2010/wordprocessingShape" mc:Ignorable="w14 wp14">
-  <w:abstractNum w:abstractNumId="0">
+<w:numbering xmlns:wpc="http://schemas.microsoft.com/office/word/2010/wordprocessingCanvas" xmlns:mc="http://schemas.openxmlformats.org/markup-compatibility/2006" xmlns:o="urn:schemas-microsoft-com:office:office" xmlns:r="http://schemas.openxmlformats.org/officeDocument/2006/relationships" xmlns:m="http://schemas.openxmlformats.org/officeDocument/2006/math" xmlns:v="urn:schemas-microsoft-com:vml" xmlns:wp14="http://schemas.microsoft.com/office/word/2010/wordprocessingDrawing" xmlns:wp="http://schemas.openxmlformats.org/drawingml/2006/wordprocessingDrawing" xmlns:w10="urn:schemas-microsoft-com:office:word" xmlns:w="http://schemas.openxmlformats.org/wordprocessingml/2006/main" xmlns:w14="http://schemas.microsoft.com/office/word/2010/wordml" xmlns:w15="http://schemas.microsoft.com/office/word/2012/wordml" xmlns:wpg="http://schemas.microsoft.com/office/word/2010/wordprocessingGroup" xmlns:wpi="http://schemas.microsoft.com/office/word/2010/wordprocessingInk" xmlns:wne="http://schemas.microsoft.com/office/word/2006/wordml" xmlns:wps="http://schemas.microsoft.com/office/word/2010/wordprocessingShape" mc:Ignorable="w14 w15 wp14">
+  <w:abstractNum w:abstractNumId="0" w15:restartNumberingAfterBreak="0">
     <w:nsid w:val="14623580"/>
     <w:multiLevelType w:val="hybridMultilevel"/>
     <w:tmpl w:val="2A6E178C"/>
@@ -11272,7 +11385,7 @@
       </w:pPr>
     </w:lvl>
   </w:abstractNum>
-  <w:abstractNum w:abstractNumId="1">
+  <w:abstractNum w:abstractNumId="1" w15:restartNumberingAfterBreak="0">
     <w:nsid w:val="2E8E2AA2"/>
     <w:multiLevelType w:val="hybridMultilevel"/>
     <w:tmpl w:val="1E1467BA"/>
@@ -11358,7 +11471,7 @@
       </w:pPr>
     </w:lvl>
   </w:abstractNum>
-  <w:abstractNum w:abstractNumId="2">
+  <w:abstractNum w:abstractNumId="2" w15:restartNumberingAfterBreak="0">
     <w:nsid w:val="303B7AA3"/>
     <w:multiLevelType w:val="hybridMultilevel"/>
     <w:tmpl w:val="756AFDD4"/>
@@ -11447,7 +11560,7 @@
       </w:pPr>
     </w:lvl>
   </w:abstractNum>
-  <w:abstractNum w:abstractNumId="3">
+  <w:abstractNum w:abstractNumId="3" w15:restartNumberingAfterBreak="0">
     <w:nsid w:val="3F5B46A3"/>
     <w:multiLevelType w:val="hybridMultilevel"/>
     <w:tmpl w:val="1460E79A"/>
@@ -11536,7 +11649,7 @@
       </w:pPr>
     </w:lvl>
   </w:abstractNum>
-  <w:abstractNum w:abstractNumId="4">
+  <w:abstractNum w:abstractNumId="4" w15:restartNumberingAfterBreak="0">
     <w:nsid w:val="55BE2612"/>
     <w:multiLevelType w:val="hybridMultilevel"/>
     <w:tmpl w:val="8378214A"/>
@@ -11626,7 +11739,7 @@
       </w:pPr>
     </w:lvl>
   </w:abstractNum>
-  <w:abstractNum w:abstractNumId="5">
+  <w:abstractNum w:abstractNumId="5" w15:restartNumberingAfterBreak="0">
     <w:nsid w:val="594F0126"/>
     <w:multiLevelType w:val="hybridMultilevel"/>
     <w:tmpl w:val="1016985C"/>
@@ -11716,7 +11829,7 @@
       </w:pPr>
     </w:lvl>
   </w:abstractNum>
-  <w:abstractNum w:abstractNumId="6">
+  <w:abstractNum w:abstractNumId="6" w15:restartNumberingAfterBreak="0">
     <w:nsid w:val="665342FE"/>
     <w:multiLevelType w:val="hybridMultilevel"/>
     <w:tmpl w:val="EB467732"/>
@@ -11802,7 +11915,7 @@
       </w:pPr>
     </w:lvl>
   </w:abstractNum>
-  <w:abstractNum w:abstractNumId="7">
+  <w:abstractNum w:abstractNumId="7" w15:restartNumberingAfterBreak="0">
     <w:nsid w:val="70105A91"/>
     <w:multiLevelType w:val="hybridMultilevel"/>
     <w:tmpl w:val="FE106C82"/>
@@ -11888,7 +12001,7 @@
       </w:pPr>
     </w:lvl>
   </w:abstractNum>
-  <w:abstractNum w:abstractNumId="8">
+  <w:abstractNum w:abstractNumId="8" w15:restartNumberingAfterBreak="0">
     <w:nsid w:val="758D6243"/>
     <w:multiLevelType w:val="hybridMultilevel"/>
     <w:tmpl w:val="6F64D01C"/>
@@ -12089,7 +12202,7 @@
 </file>
 
 <file path=word/styles.xml><?xml version="1.0" encoding="utf-8"?>
-<w:styles xmlns:mc="http://schemas.openxmlformats.org/markup-compatibility/2006" xmlns:r="http://schemas.openxmlformats.org/officeDocument/2006/relationships" xmlns:w="http://schemas.openxmlformats.org/wordprocessingml/2006/main" xmlns:w14="http://schemas.microsoft.com/office/word/2010/wordml" mc:Ignorable="w14">
+<w:styles xmlns:mc="http://schemas.openxmlformats.org/markup-compatibility/2006" xmlns:r="http://schemas.openxmlformats.org/officeDocument/2006/relationships" xmlns:w="http://schemas.openxmlformats.org/wordprocessingml/2006/main" xmlns:w14="http://schemas.microsoft.com/office/word/2010/wordml" xmlns:w15="http://schemas.microsoft.com/office/word/2012/wordml" mc:Ignorable="w14 w15">
   <w:docDefaults>
     <w:rPrDefault>
       <w:rPr>
@@ -12105,452 +12218,378 @@
       </w:pPr>
     </w:pPrDefault>
   </w:docDefaults>
-  <w:latentStyles w:defLockedState="0" w:defUIPriority="99" w:defSemiHidden="1" w:defUnhideWhenUsed="1" w:defQFormat="0" w:count="267">
-    <w:lsdException w:name="Normal" w:semiHidden="0" w:uiPriority="0" w:unhideWhenUsed="0" w:qFormat="1"/>
-    <w:lsdException w:name="heading 1" w:semiHidden="0" w:uiPriority="9" w:unhideWhenUsed="0" w:qFormat="1"/>
-    <w:lsdException w:name="heading 2" w:uiPriority="9" w:qFormat="1"/>
-    <w:lsdException w:name="heading 3" w:uiPriority="9" w:qFormat="1"/>
-    <w:lsdException w:name="heading 4" w:uiPriority="9" w:qFormat="1"/>
-    <w:lsdException w:name="heading 5" w:uiPriority="9" w:qFormat="1"/>
-    <w:lsdException w:name="heading 6" w:uiPriority="9" w:qFormat="1"/>
-    <w:lsdException w:name="heading 7" w:uiPriority="9" w:qFormat="1"/>
-    <w:lsdException w:name="heading 8" w:uiPriority="9" w:qFormat="1"/>
-    <w:lsdException w:name="heading 9" w:uiPriority="9" w:qFormat="1"/>
-    <w:lsdException w:name="toc 1" w:uiPriority="39"/>
-    <w:lsdException w:name="toc 2" w:uiPriority="39"/>
-    <w:lsdException w:name="toc 3" w:uiPriority="39"/>
-    <w:lsdException w:name="toc 4" w:uiPriority="39"/>
-    <w:lsdException w:name="toc 5" w:uiPriority="39"/>
-    <w:lsdException w:name="toc 6" w:uiPriority="39"/>
-    <w:lsdException w:name="toc 7" w:uiPriority="39"/>
-    <w:lsdException w:name="toc 8" w:uiPriority="39"/>
-    <w:lsdException w:name="toc 9" w:uiPriority="39"/>
-    <w:lsdException w:name="caption" w:uiPriority="35" w:qFormat="1"/>
-    <w:lsdException w:name="Title" w:semiHidden="0" w:uiPriority="10" w:unhideWhenUsed="0" w:qFormat="1"/>
-    <w:lsdException w:name="Default Paragraph Font" w:uiPriority="1"/>
-    <w:lsdException w:name="Subtitle" w:semiHidden="0" w:uiPriority="11" w:unhideWhenUsed="0" w:qFormat="1"/>
-    <w:lsdException w:name="Strong" w:semiHidden="0" w:uiPriority="22" w:unhideWhenUsed="0" w:qFormat="1"/>
-    <w:lsdException w:name="Emphasis" w:semiHidden="0" w:uiPriority="20" w:unhideWhenUsed="0" w:qFormat="1"/>
-    <w:lsdException w:name="Table Grid" w:semiHidden="0" w:uiPriority="39" w:unhideWhenUsed="0"/>
-    <w:lsdException w:name="Placeholder Text" w:unhideWhenUsed="0"/>
-    <w:lsdException w:name="No Spacing" w:semiHidden="0" w:uiPriority="1" w:unhideWhenUsed="0" w:qFormat="1"/>
-    <w:lsdException w:name="Light Shading" w:semiHidden="0" w:uiPriority="60" w:unhideWhenUsed="0"/>
-    <w:lsdException w:name="Light List" w:semiHidden="0" w:uiPriority="61" w:unhideWhenUsed="0"/>
-    <w:lsdException w:name="Light Grid" w:semiHidden="0" w:uiPriority="62" w:unhideWhenUsed="0"/>
-    <w:lsdException w:name="Medium Shading 1" w:semiHidden="0" w:uiPriority="63" w:unhideWhenUsed="0"/>
-    <w:lsdException w:name="Medium Shading 2" w:semiHidden="0" w:uiPriority="64" w:unhideWhenUsed="0"/>
-    <w:lsdException w:name="Medium List 1" w:semiHidden="0" w:uiPriority="65" w:unhideWhenUsed="0"/>
-    <w:lsdException w:name="Medium List 2" w:semiHidden="0" w:uiPriority="66" w:unhideWhenUsed="0"/>
-    <w:lsdException w:name="Medium Grid 1" w:semiHidden="0" w:uiPriority="67" w:unhideWhenUsed="0"/>
-    <w:lsdException w:name="Medium Grid 2" w:semiHidden="0" w:uiPriority="68" w:unhideWhenUsed="0"/>
-    <w:lsdException w:name="Medium Grid 3" w:semiHidden="0" w:uiPriority="69" w:unhideWhenUsed="0"/>
-    <w:lsdException w:name="Dark List" w:semiHidden="0" w:uiPriority="70" w:unhideWhenUsed="0"/>
-    <w:lsdException w:name="Colorful Shading" w:semiHidden="0" w:uiPriority="71" w:unhideWhenUsed="0"/>
-    <w:lsdException w:name="Colorful List" w:semiHidden="0" w:uiPriority="72" w:unhideWhenUsed="0"/>
-    <w:lsdException w:name="Colorful Grid" w:semiHidden="0" w:uiPriority="73" w:unhideWhenUsed="0"/>
-    <w:lsdException w:name="Light Shading Accent 1" w:semiHidden="0" w:uiPriority="60" w:unhideWhenUsed="0"/>
-    <w:lsdException w:name="Light List Accent 1" w:semiHidden="0" w:uiPriority="61" w:unhideWhenUsed="0"/>
-    <w:lsdException w:name="Light Grid Accent 1" w:semiHidden="0" w:uiPriority="62" w:unhideWhenUsed="0"/>
-    <w:lsdException w:name="Medium Shading 1 Accent 1" w:semiHidden="0" w:uiPriority="63" w:unhideWhenUsed="0"/>
-    <w:lsdException w:name="Medium Shading 2 Accent 1" w:semiHidden="0" w:uiPriority="64" w:unhideWhenUsed="0"/>
-    <w:lsdException w:name="Medium List 1 Accent 1" w:semiHidden="0" w:uiPriority="65" w:unhideWhenUsed="0"/>
-    <w:lsdException w:name="Revision" w:unhideWhenUsed="0"/>
-    <w:lsdException w:name="List Paragraph" w:semiHidden="0" w:uiPriority="34" w:unhideWhenUsed="0" w:qFormat="1"/>
-    <w:lsdException w:name="Quote" w:semiHidden="0" w:uiPriority="29" w:unhideWhenUsed="0" w:qFormat="1"/>
-    <w:lsdException w:name="Intense Quote" w:semiHidden="0" w:uiPriority="30" w:unhideWhenUsed="0" w:qFormat="1"/>
-    <w:lsdException w:name="Medium List 2 Accent 1" w:semiHidden="0" w:uiPriority="66" w:unhideWhenUsed="0"/>
-    <w:lsdException w:name="Medium Grid 1 Accent 1" w:semiHidden="0" w:uiPriority="67" w:unhideWhenUsed="0"/>
-    <w:lsdException w:name="Medium Grid 2 Accent 1" w:semiHidden="0" w:uiPriority="68" w:unhideWhenUsed="0"/>
-    <w:lsdException w:name="Medium Grid 3 Accent 1" w:semiHidden="0" w:uiPriority="69" w:unhideWhenUsed="0"/>
-    <w:lsdException w:name="Dark List Accent 1" w:semiHidden="0" w:uiPriority="70" w:unhideWhenUsed="0"/>
-    <w:lsdException w:name="Colorful Shading Accent 1" w:semiHidden="0" w:uiPriority="71" w:unhideWhenUsed="0"/>
-    <w:lsdException w:name="Colorful List Accent 1" w:semiHidden="0" w:uiPriority="72" w:unhideWhenUsed="0"/>
-    <w:lsdException w:name="Colorful Grid Accent 1" w:semiHidden="0" w:uiPriority="73" w:unhideWhenUsed="0"/>
-    <w:lsdException w:name="Light Shading Accent 2" w:semiHidden="0" w:uiPriority="60" w:unhideWhenUsed="0"/>
-    <w:lsdException w:name="Light List Accent 2" w:semiHidden="0" w:uiPriority="61" w:unhideWhenUsed="0"/>
-    <w:lsdException w:name="Light Grid Accent 2" w:semiHidden="0" w:uiPriority="62" w:unhideWhenUsed="0"/>
-    <w:lsdException w:name="Medium Shading 1 Accent 2" w:semiHidden="0" w:uiPriority="63" w:unhideWhenUsed="0"/>
-    <w:lsdException w:name="Medium Shading 2 Accent 2" w:semiHidden="0" w:uiPriority="64" w:unhideWhenUsed="0"/>
-    <w:lsdException w:name="Medium List 1 Accent 2" w:semiHidden="0" w:uiPriority="65" w:unhideWhenUsed="0"/>
-    <w:lsdException w:name="Medium List 2 Accent 2" w:semiHidden="0" w:uiPriority="66" w:unhideWhenUsed="0"/>
-    <w:lsdException w:name="Medium Grid 1 Accent 2" w:semiHidden="0" w:uiPriority="67" w:unhideWhenUsed="0"/>
-    <w:lsdException w:name="Medium Grid 2 Accent 2" w:semiHidden="0" w:uiPriority="68" w:unhideWhenUsed="0"/>
-    <w:lsdException w:name="Medium Grid 3 Accent 2" w:semiHidden="0" w:uiPriority="69" w:unhideWhenUsed="0"/>
-    <w:lsdException w:name="Dark List Accent 2" w:semiHidden="0" w:uiPriority="70" w:unhideWhenUsed="0"/>
-    <w:lsdException w:name="Colorful Shading Accent 2" w:semiHidden="0" w:uiPriority="71" w:unhideWhenUsed="0"/>
-    <w:lsdException w:name="Colorful List Accent 2" w:semiHidden="0" w:uiPriority="72" w:unhideWhenUsed="0"/>
-    <w:lsdException w:name="Colorful Grid Accent 2" w:semiHidden="0" w:uiPriority="73" w:unhideWhenUsed="0"/>
-    <w:lsdException w:name="Light Shading Accent 3" w:semiHidden="0" w:uiPriority="60" w:unhideWhenUsed="0"/>
-    <w:lsdException w:name="Light List Accent 3" w:semiHidden="0" w:uiPriority="61" w:unhideWhenUsed="0"/>
-    <w:lsdException w:name="Light Grid Accent 3" w:semiHidden="0" w:uiPriority="62" w:unhideWhenUsed="0"/>
-    <w:lsdException w:name="Medium Shading 1 Accent 3" w:semiHidden="0" w:uiPriority="63" w:unhideWhenUsed="0"/>
-    <w:lsdException w:name="Medium Shading 2 Accent 3" w:semiHidden="0" w:uiPriority="64" w:unhideWhenUsed="0"/>
-    <w:lsdException w:name="Medium List 1 Accent 3" w:semiHidden="0" w:uiPriority="65" w:unhideWhenUsed="0"/>
-    <w:lsdException w:name="Medium List 2 Accent 3" w:semiHidden="0" w:uiPriority="66" w:unhideWhenUsed="0"/>
-    <w:lsdException w:name="Medium Grid 1 Accent 3" w:semiHidden="0" w:uiPriority="67" w:unhideWhenUsed="0"/>
-    <w:lsdException w:name="Medium Grid 2 Accent 3" w:semiHidden="0" w:uiPriority="68" w:unhideWhenUsed="0"/>
-    <w:lsdException w:name="Medium Grid 3 Accent 3" w:semiHidden="0" w:uiPriority="69" w:unhideWhenUsed="0"/>
-    <w:lsdException w:name="Dark List Accent 3" w:semiHidden="0" w:uiPriority="70" w:unhideWhenUsed="0"/>
-    <w:lsdException w:name="Colorful Shading Accent 3" w:semiHidden="0" w:uiPriority="71" w:unhideWhenUsed="0"/>
-    <w:lsdException w:name="Colorful List Accent 3" w:semiHidden="0" w:uiPriority="72" w:unhideWhenUsed="0"/>
-    <w:lsdException w:name="Colorful Grid Accent 3" w:semiHidden="0" w:uiPriority="73" w:unhideWhenUsed="0"/>
-    <w:lsdException w:name="Light Shading Accent 4" w:semiHidden="0" w:uiPriority="60" w:unhideWhenUsed="0"/>
-    <w:lsdException w:name="Light List Accent 4" w:semiHidden="0" w:uiPriority="61" w:unhideWhenUsed="0"/>
-    <w:lsdException w:name="Light Grid Accent 4" w:semiHidden="0" w:uiPriority="62" w:unhideWhenUsed="0"/>
-    <w:lsdException w:name="Medium Shading 1 Accent 4" w:semiHidden="0" w:uiPriority="63" w:unhideWhenUsed="0"/>
-    <w:lsdException w:name="Medium Shading 2 Accent 4" w:semiHidden="0" w:uiPriority="64" w:unhideWhenUsed="0"/>
-    <w:lsdException w:name="Medium List 1 Accent 4" w:semiHidden="0" w:uiPriority="65" w:unhideWhenUsed="0"/>
-    <w:lsdException w:name="Medium List 2 Accent 4" w:semiHidden="0" w:uiPriority="66" w:unhideWhenUsed="0"/>
-    <w:lsdException w:name="Medium Grid 1 Accent 4" w:semiHidden="0" w:uiPriority="67" w:unhideWhenUsed="0"/>
-    <w:lsdException w:name="Medium Grid 2 Accent 4" w:semiHidden="0" w:uiPriority="68" w:unhideWhenUsed="0"/>
-    <w:lsdException w:name="Medium Grid 3 Accent 4" w:semiHidden="0" w:uiPriority="69" w:unhideWhenUsed="0"/>
-    <w:lsdException w:name="Dark List Accent 4" w:semiHidden="0" w:uiPriority="70" w:unhideWhenUsed="0"/>
-    <w:lsdException w:name="Colorful Shading Accent 4" w:semiHidden="0" w:uiPriority="71" w:unhideWhenUsed="0"/>
-    <w:lsdException w:name="Colorful List Accent 4" w:semiHidden="0" w:uiPriority="72" w:unhideWhenUsed="0"/>
-    <w:lsdException w:name="Colorful Grid Accent 4" w:semiHidden="0" w:uiPriority="73" w:unhideWhenUsed="0"/>
-    <w:lsdException w:name="Light Shading Accent 5" w:semiHidden="0" w:uiPriority="60" w:unhideWhenUsed="0"/>
-    <w:lsdException w:name="Light List Accent 5" w:semiHidden="0" w:uiPriority="61" w:unhideWhenUsed="0"/>
-    <w:lsdException w:name="Light Grid Accent 5" w:semiHidden="0" w:uiPriority="62" w:unhideWhenUsed="0"/>
-    <w:lsdException w:name="Medium Shading 1 Accent 5" w:semiHidden="0" w:uiPriority="63" w:unhideWhenUsed="0"/>
-    <w:lsdException w:name="Medium Shading 2 Accent 5" w:semiHidden="0" w:uiPriority="64" w:unhideWhenUsed="0"/>
-    <w:lsdException w:name="Medium List 1 Accent 5" w:semiHidden="0" w:uiPriority="65" w:unhideWhenUsed="0"/>
-    <w:lsdException w:name="Medium List 2 Accent 5" w:semiHidden="0" w:uiPriority="66" w:unhideWhenUsed="0"/>
-    <w:lsdException w:name="Medium Grid 1 Accent 5" w:semiHidden="0" w:uiPriority="67" w:unhideWhenUsed="0"/>
-    <w:lsdException w:name="Medium Grid 2 Accent 5" w:semiHidden="0" w:uiPriority="68" w:unhideWhenUsed="0"/>
-    <w:lsdException w:name="Medium Grid 3 Accent 5" w:semiHidden="0" w:uiPriority="69" w:unhideWhenUsed="0"/>
-    <w:lsdException w:name="Dark List Accent 5" w:semiHidden="0" w:uiPriority="70" w:unhideWhenUsed="0"/>
-    <w:lsdException w:name="Colorful Shading Accent 5" w:semiHidden="0" w:uiPriority="71" w:unhideWhenUsed="0"/>
-    <w:lsdException w:name="Colorful List Accent 5" w:semiHidden="0" w:uiPriority="72" w:unhideWhenUsed="0"/>
-    <w:lsdException w:name="Colorful Grid Accent 5" w:semiHidden="0" w:uiPriority="73" w:unhideWhenUsed="0"/>
-    <w:lsdException w:name="Light Shading Accent 6" w:semiHidden="0" w:uiPriority="60" w:unhideWhenUsed="0"/>
-    <w:lsdException w:name="Light List Accent 6" w:semiHidden="0" w:uiPriority="61" w:unhideWhenUsed="0"/>
-    <w:lsdException w:name="Light Grid Accent 6" w:semiHidden="0" w:uiPriority="62" w:unhideWhenUsed="0"/>
-    <w:lsdException w:name="Medium Shading 1 Accent 6" w:semiHidden="0" w:uiPriority="63" w:unhideWhenUsed="0"/>
-    <w:lsdException w:name="Medium Shading 2 Accent 6" w:semiHidden="0" w:uiPriority="64" w:unhideWhenUsed="0"/>
-    <w:lsdException w:name="Medium List 1 Accent 6" w:semiHidden="0" w:uiPriority="65" w:unhideWhenUsed="0"/>
-    <w:lsdException w:name="Medium List 2 Accent 6" w:semiHidden="0" w:uiPriority="66" w:unhideWhenUsed="0"/>
-    <w:lsdException w:name="Medium Grid 1 Accent 6" w:semiHidden="0" w:uiPriority="67" w:unhideWhenUsed="0"/>
-    <w:lsdException w:name="Medium Grid 2 Accent 6" w:semiHidden="0" w:uiPriority="68" w:unhideWhenUsed="0"/>
-    <w:lsdException w:name="Medium Grid 3 Accent 6" w:semiHidden="0" w:uiPriority="69" w:unhideWhenUsed="0"/>
-    <w:lsdException w:name="Dark List Accent 6" w:semiHidden="0" w:uiPriority="70" w:unhideWhenUsed="0"/>
-    <w:lsdException w:name="Colorful Shading Accent 6" w:semiHidden="0" w:uiPriority="71" w:unhideWhenUsed="0"/>
-    <w:lsdException w:name="Colorful List Accent 6" w:semiHidden="0" w:uiPriority="72" w:unhideWhenUsed="0"/>
-    <w:lsdException w:name="Colorful Grid Accent 6" w:semiHidden="0" w:uiPriority="73" w:unhideWhenUsed="0"/>
-    <w:lsdException w:name="Subtle Emphasis" w:semiHidden="0" w:uiPriority="19" w:unhideWhenUsed="0" w:qFormat="1"/>
-    <w:lsdException w:name="Intense Emphasis" w:semiHidden="0" w:uiPriority="21" w:unhideWhenUsed="0" w:qFormat="1"/>
-    <w:lsdException w:name="Subtle Reference" w:semiHidden="0" w:uiPriority="31" w:unhideWhenUsed="0" w:qFormat="1"/>
-    <w:lsdException w:name="Intense Reference" w:semiHidden="0" w:uiPriority="32" w:unhideWhenUsed="0" w:qFormat="1"/>
-    <w:lsdException w:name="Book Title" w:semiHidden="0" w:uiPriority="33" w:unhideWhenUsed="0" w:qFormat="1"/>
-    <w:lsdException w:name="Bibliography" w:uiPriority="37"/>
-    <w:lsdException w:name="TOC Heading" w:uiPriority="39" w:qFormat="1"/>
-  </w:latentStyles>
-  <w:style w:type="paragraph" w:default="1" w:styleId="Normal">
-    <w:name w:val="Normal"/>
-    <w:qFormat/>
-  </w:style>
-  <w:style w:type="character" w:default="1" w:styleId="DefaultParagraphFont">
-    <w:name w:val="Default Paragraph Font"/>
-    <w:uiPriority w:val="1"/>
-    <w:semiHidden/>
-    <w:unhideWhenUsed/>
-  </w:style>
-  <w:style w:type="table" w:default="1" w:styleId="TableNormal">
-    <w:name w:val="Normal Table"/>
-    <w:uiPriority w:val="99"/>
-    <w:semiHidden/>
-    <w:unhideWhenUsed/>
-    <w:tblPr>
-      <w:tblInd w:w="0" w:type="dxa"/>
-      <w:tblCellMar>
-        <w:top w:w="0" w:type="dxa"/>
-        <w:left w:w="108" w:type="dxa"/>
-        <w:bottom w:w="0" w:type="dxa"/>
-        <w:right w:w="108" w:type="dxa"/>
-      </w:tblCellMar>
-    </w:tblPr>
-  </w:style>
-  <w:style w:type="numbering" w:default="1" w:styleId="NoList">
-    <w:name w:val="No List"/>
-    <w:uiPriority w:val="99"/>
-    <w:semiHidden/>
-    <w:unhideWhenUsed/>
-  </w:style>
-  <w:style w:type="paragraph" w:styleId="NoSpacing">
-    <w:name w:val="No Spacing"/>
-    <w:uiPriority w:val="1"/>
-    <w:qFormat/>
-    <w:rsid w:val="00A208E2"/>
-    <w:pPr>
-      <w:spacing w:after="0" w:line="240" w:lineRule="auto"/>
-    </w:pPr>
-  </w:style>
-  <w:style w:type="character" w:styleId="CommentReference">
-    <w:name w:val="annotation reference"/>
-    <w:basedOn w:val="DefaultParagraphFont"/>
-    <w:uiPriority w:val="99"/>
-    <w:semiHidden/>
-    <w:unhideWhenUsed/>
-    <w:rsid w:val="001948D0"/>
-    <w:rPr>
-      <w:sz w:val="16"/>
-      <w:szCs w:val="16"/>
-    </w:rPr>
-  </w:style>
-  <w:style w:type="paragraph" w:styleId="CommentText">
-    <w:name w:val="annotation text"/>
-    <w:basedOn w:val="Normal"/>
-    <w:link w:val="CommentTextChar"/>
-    <w:uiPriority w:val="99"/>
-    <w:semiHidden/>
-    <w:unhideWhenUsed/>
-    <w:rsid w:val="001948D0"/>
-    <w:pPr>
-      <w:spacing w:line="240" w:lineRule="auto"/>
-    </w:pPr>
-    <w:rPr>
-      <w:sz w:val="20"/>
-      <w:szCs w:val="20"/>
-    </w:rPr>
-  </w:style>
-  <w:style w:type="character" w:customStyle="1" w:styleId="CommentTextChar">
-    <w:name w:val="Comment Text Char"/>
-    <w:basedOn w:val="DefaultParagraphFont"/>
-    <w:link w:val="CommentText"/>
-    <w:uiPriority w:val="99"/>
-    <w:semiHidden/>
-    <w:rsid w:val="001948D0"/>
-    <w:rPr>
-      <w:sz w:val="20"/>
-      <w:szCs w:val="20"/>
-    </w:rPr>
-  </w:style>
-  <w:style w:type="paragraph" w:styleId="CommentSubject">
-    <w:name w:val="annotation subject"/>
-    <w:basedOn w:val="CommentText"/>
-    <w:next w:val="CommentText"/>
-    <w:link w:val="CommentSubjectChar"/>
-    <w:uiPriority w:val="99"/>
-    <w:semiHidden/>
-    <w:unhideWhenUsed/>
-    <w:rsid w:val="001948D0"/>
-    <w:rPr>
-      <w:b/>
-      <w:bCs/>
-    </w:rPr>
-  </w:style>
-  <w:style w:type="character" w:customStyle="1" w:styleId="CommentSubjectChar">
-    <w:name w:val="Comment Subject Char"/>
-    <w:basedOn w:val="CommentTextChar"/>
-    <w:link w:val="CommentSubject"/>
-    <w:uiPriority w:val="99"/>
-    <w:semiHidden/>
-    <w:rsid w:val="001948D0"/>
-    <w:rPr>
-      <w:b/>
-      <w:bCs/>
-      <w:sz w:val="20"/>
-      <w:szCs w:val="20"/>
-    </w:rPr>
-  </w:style>
-  <w:style w:type="paragraph" w:styleId="BalloonText">
-    <w:name w:val="Balloon Text"/>
-    <w:basedOn w:val="Normal"/>
-    <w:link w:val="BalloonTextChar"/>
-    <w:uiPriority w:val="99"/>
-    <w:semiHidden/>
-    <w:unhideWhenUsed/>
-    <w:rsid w:val="001948D0"/>
-    <w:pPr>
-      <w:spacing w:after="0" w:line="240" w:lineRule="auto"/>
-    </w:pPr>
-    <w:rPr>
-      <w:rFonts w:ascii="Tahoma" w:hAnsi="Tahoma" w:cs="Tahoma"/>
-      <w:sz w:val="16"/>
-      <w:szCs w:val="16"/>
-    </w:rPr>
-  </w:style>
-  <w:style w:type="character" w:customStyle="1" w:styleId="BalloonTextChar">
-    <w:name w:val="Balloon Text Char"/>
-    <w:basedOn w:val="DefaultParagraphFont"/>
-    <w:link w:val="BalloonText"/>
-    <w:uiPriority w:val="99"/>
-    <w:semiHidden/>
-    <w:rsid w:val="001948D0"/>
-    <w:rPr>
-      <w:rFonts w:ascii="Tahoma" w:hAnsi="Tahoma" w:cs="Tahoma"/>
-      <w:sz w:val="16"/>
-      <w:szCs w:val="16"/>
-    </w:rPr>
-  </w:style>
-  <w:style w:type="paragraph" w:styleId="ListParagraph">
-    <w:name w:val="List Paragraph"/>
-    <w:basedOn w:val="Normal"/>
-    <w:uiPriority w:val="34"/>
-    <w:qFormat/>
-    <w:rsid w:val="00A02CCA"/>
-    <w:pPr>
-      <w:ind w:left="720"/>
-      <w:contextualSpacing/>
-    </w:pPr>
-  </w:style>
-</w:styles>
-</file>
-
-<file path=word/stylesWithEffects.xml><?xml version="1.0" encoding="utf-8"?>
-<w:styles xmlns:wpc="http://schemas.microsoft.com/office/word/2010/wordprocessingCanvas" xmlns:mc="http://schemas.openxmlformats.org/markup-compatibility/2006" xmlns:o="urn:schemas-microsoft-com:office:office" xmlns:r="http://schemas.openxmlformats.org/officeDocument/2006/relationships" xmlns:m="http://schemas.openxmlformats.org/officeDocument/2006/math" xmlns:v="urn:schemas-microsoft-com:vml" xmlns:wp14="http://schemas.microsoft.com/office/word/2010/wordprocessingDrawing" xmlns:wp="http://schemas.openxmlformats.org/drawingml/2006/wordprocessingDrawing" xmlns:w10="urn:schemas-microsoft-com:office:word" xmlns:w="http://schemas.openxmlformats.org/wordprocessingml/2006/main" xmlns:w14="http://schemas.microsoft.com/office/word/2010/wordml" xmlns:wpg="http://schemas.microsoft.com/office/word/2010/wordprocessingGroup" xmlns:wpi="http://schemas.microsoft.com/office/word/2010/wordprocessingInk" xmlns:wne="http://schemas.microsoft.com/office/word/2006/wordml" xmlns:wps="http://schemas.microsoft.com/office/word/2010/wordprocessingShape" mc:Ignorable="w14 wp14">
-  <w:docDefaults>
-    <w:rPrDefault>
-      <w:rPr>
-        <w:rFonts w:asciiTheme="minorHAnsi" w:eastAsiaTheme="minorHAnsi" w:hAnsiTheme="minorHAnsi" w:cstheme="minorBidi"/>
-        <w:sz w:val="22"/>
-        <w:szCs w:val="22"/>
-        <w:lang w:val="en-US" w:eastAsia="en-US" w:bidi="ar-SA"/>
-      </w:rPr>
-    </w:rPrDefault>
-    <w:pPrDefault>
-      <w:pPr>
-        <w:spacing w:after="160" w:line="259" w:lineRule="auto"/>
-      </w:pPr>
-    </w:pPrDefault>
-  </w:docDefaults>
-  <w:latentStyles w:defLockedState="0" w:defUIPriority="99" w:defSemiHidden="1" w:defUnhideWhenUsed="1" w:defQFormat="0" w:count="267">
-    <w:lsdException w:name="Normal" w:semiHidden="0" w:uiPriority="0" w:unhideWhenUsed="0" w:qFormat="1"/>
-    <w:lsdException w:name="heading 1" w:semiHidden="0" w:uiPriority="9" w:unhideWhenUsed="0" w:qFormat="1"/>
-    <w:lsdException w:name="heading 2" w:uiPriority="9" w:qFormat="1"/>
-    <w:lsdException w:name="heading 3" w:uiPriority="9" w:qFormat="1"/>
-    <w:lsdException w:name="heading 4" w:uiPriority="9" w:qFormat="1"/>
-    <w:lsdException w:name="heading 5" w:uiPriority="9" w:qFormat="1"/>
-    <w:lsdException w:name="heading 6" w:uiPriority="9" w:qFormat="1"/>
-    <w:lsdException w:name="heading 7" w:uiPriority="9" w:qFormat="1"/>
-    <w:lsdException w:name="heading 8" w:uiPriority="9" w:qFormat="1"/>
-    <w:lsdException w:name="heading 9" w:uiPriority="9" w:qFormat="1"/>
-    <w:lsdException w:name="toc 1" w:uiPriority="39"/>
-    <w:lsdException w:name="toc 2" w:uiPriority="39"/>
-    <w:lsdException w:name="toc 3" w:uiPriority="39"/>
-    <w:lsdException w:name="toc 4" w:uiPriority="39"/>
-    <w:lsdException w:name="toc 5" w:uiPriority="39"/>
-    <w:lsdException w:name="toc 6" w:uiPriority="39"/>
-    <w:lsdException w:name="toc 7" w:uiPriority="39"/>
-    <w:lsdException w:name="toc 8" w:uiPriority="39"/>
-    <w:lsdException w:name="toc 9" w:uiPriority="39"/>
-    <w:lsdException w:name="caption" w:uiPriority="35" w:qFormat="1"/>
-    <w:lsdException w:name="Title" w:semiHidden="0" w:uiPriority="10" w:unhideWhenUsed="0" w:qFormat="1"/>
-    <w:lsdException w:name="Default Paragraph Font" w:uiPriority="1"/>
-    <w:lsdException w:name="Subtitle" w:semiHidden="0" w:uiPriority="11" w:unhideWhenUsed="0" w:qFormat="1"/>
-    <w:lsdException w:name="Strong" w:semiHidden="0" w:uiPriority="22" w:unhideWhenUsed="0" w:qFormat="1"/>
-    <w:lsdException w:name="Emphasis" w:semiHidden="0" w:uiPriority="20" w:unhideWhenUsed="0" w:qFormat="1"/>
-    <w:lsdException w:name="Table Grid" w:semiHidden="0" w:uiPriority="39" w:unhideWhenUsed="0"/>
-    <w:lsdException w:name="Placeholder Text" w:unhideWhenUsed="0"/>
-    <w:lsdException w:name="No Spacing" w:semiHidden="0" w:uiPriority="1" w:unhideWhenUsed="0" w:qFormat="1"/>
-    <w:lsdException w:name="Light Shading" w:semiHidden="0" w:uiPriority="60" w:unhideWhenUsed="0"/>
-    <w:lsdException w:name="Light List" w:semiHidden="0" w:uiPriority="61" w:unhideWhenUsed="0"/>
-    <w:lsdException w:name="Light Grid" w:semiHidden="0" w:uiPriority="62" w:unhideWhenUsed="0"/>
-    <w:lsdException w:name="Medium Shading 1" w:semiHidden="0" w:uiPriority="63" w:unhideWhenUsed="0"/>
-    <w:lsdException w:name="Medium Shading 2" w:semiHidden="0" w:uiPriority="64" w:unhideWhenUsed="0"/>
-    <w:lsdException w:name="Medium List 1" w:semiHidden="0" w:uiPriority="65" w:unhideWhenUsed="0"/>
-    <w:lsdException w:name="Medium List 2" w:semiHidden="0" w:uiPriority="66" w:unhideWhenUsed="0"/>
-    <w:lsdException w:name="Medium Grid 1" w:semiHidden="0" w:uiPriority="67" w:unhideWhenUsed="0"/>
-    <w:lsdException w:name="Medium Grid 2" w:semiHidden="0" w:uiPriority="68" w:unhideWhenUsed="0"/>
-    <w:lsdException w:name="Medium Grid 3" w:semiHidden="0" w:uiPriority="69" w:unhideWhenUsed="0"/>
-    <w:lsdException w:name="Dark List" w:semiHidden="0" w:uiPriority="70" w:unhideWhenUsed="0"/>
-    <w:lsdException w:name="Colorful Shading" w:semiHidden="0" w:uiPriority="71" w:unhideWhenUsed="0"/>
-    <w:lsdException w:name="Colorful List" w:semiHidden="0" w:uiPriority="72" w:unhideWhenUsed="0"/>
-    <w:lsdException w:name="Colorful Grid" w:semiHidden="0" w:uiPriority="73" w:unhideWhenUsed="0"/>
-    <w:lsdException w:name="Light Shading Accent 1" w:semiHidden="0" w:uiPriority="60" w:unhideWhenUsed="0"/>
-    <w:lsdException w:name="Light List Accent 1" w:semiHidden="0" w:uiPriority="61" w:unhideWhenUsed="0"/>
-    <w:lsdException w:name="Light Grid Accent 1" w:semiHidden="0" w:uiPriority="62" w:unhideWhenUsed="0"/>
-    <w:lsdException w:name="Medium Shading 1 Accent 1" w:semiHidden="0" w:uiPriority="63" w:unhideWhenUsed="0"/>
-    <w:lsdException w:name="Medium Shading 2 Accent 1" w:semiHidden="0" w:uiPriority="64" w:unhideWhenUsed="0"/>
-    <w:lsdException w:name="Medium List 1 Accent 1" w:semiHidden="0" w:uiPriority="65" w:unhideWhenUsed="0"/>
-    <w:lsdException w:name="Revision" w:unhideWhenUsed="0"/>
-    <w:lsdException w:name="List Paragraph" w:semiHidden="0" w:uiPriority="34" w:unhideWhenUsed="0" w:qFormat="1"/>
-    <w:lsdException w:name="Quote" w:semiHidden="0" w:uiPriority="29" w:unhideWhenUsed="0" w:qFormat="1"/>
-    <w:lsdException w:name="Intense Quote" w:semiHidden="0" w:uiPriority="30" w:unhideWhenUsed="0" w:qFormat="1"/>
-    <w:lsdException w:name="Medium List 2 Accent 1" w:semiHidden="0" w:uiPriority="66" w:unhideWhenUsed="0"/>
-    <w:lsdException w:name="Medium Grid 1 Accent 1" w:semiHidden="0" w:uiPriority="67" w:unhideWhenUsed="0"/>
-    <w:lsdException w:name="Medium Grid 2 Accent 1" w:semiHidden="0" w:uiPriority="68" w:unhideWhenUsed="0"/>
-    <w:lsdException w:name="Medium Grid 3 Accent 1" w:semiHidden="0" w:uiPriority="69" w:unhideWhenUsed="0"/>
-    <w:lsdException w:name="Dark List Accent 1" w:semiHidden="0" w:uiPriority="70" w:unhideWhenUsed="0"/>
-    <w:lsdException w:name="Colorful Shading Accent 1" w:semiHidden="0" w:uiPriority="71" w:unhideWhenUsed="0"/>
-    <w:lsdException w:name="Colorful List Accent 1" w:semiHidden="0" w:uiPriority="72" w:unhideWhenUsed="0"/>
-    <w:lsdException w:name="Colorful Grid Accent 1" w:semiHidden="0" w:uiPriority="73" w:unhideWhenUsed="0"/>
-    <w:lsdException w:name="Light Shading Accent 2" w:semiHidden="0" w:uiPriority="60" w:unhideWhenUsed="0"/>
-    <w:lsdException w:name="Light List Accent 2" w:semiHidden="0" w:uiPriority="61" w:unhideWhenUsed="0"/>
-    <w:lsdException w:name="Light Grid Accent 2" w:semiHidden="0" w:uiPriority="62" w:unhideWhenUsed="0"/>
-    <w:lsdException w:name="Medium Shading 1 Accent 2" w:semiHidden="0" w:uiPriority="63" w:unhideWhenUsed="0"/>
-    <w:lsdException w:name="Medium Shading 2 Accent 2" w:semiHidden="0" w:uiPriority="64" w:unhideWhenUsed="0"/>
-    <w:lsdException w:name="Medium List 1 Accent 2" w:semiHidden="0" w:uiPriority="65" w:unhideWhenUsed="0"/>
-    <w:lsdException w:name="Medium List 2 Accent 2" w:semiHidden="0" w:uiPriority="66" w:unhideWhenUsed="0"/>
-    <w:lsdException w:name="Medium Grid 1 Accent 2" w:semiHidden="0" w:uiPriority="67" w:unhideWhenUsed="0"/>
-    <w:lsdException w:name="Medium Grid 2 Accent 2" w:semiHidden="0" w:uiPriority="68" w:unhideWhenUsed="0"/>
-    <w:lsdException w:name="Medium Grid 3 Accent 2" w:semiHidden="0" w:uiPriority="69" w:unhideWhenUsed="0"/>
-    <w:lsdException w:name="Dark List Accent 2" w:semiHidden="0" w:uiPriority="70" w:unhideWhenUsed="0"/>
-    <w:lsdException w:name="Colorful Shading Accent 2" w:semiHidden="0" w:uiPriority="71" w:unhideWhenUsed="0"/>
-    <w:lsdException w:name="Colorful List Accent 2" w:semiHidden="0" w:uiPriority="72" w:unhideWhenUsed="0"/>
-    <w:lsdException w:name="Colorful Grid Accent 2" w:semiHidden="0" w:uiPriority="73" w:unhideWhenUsed="0"/>
-    <w:lsdException w:name="Light Shading Accent 3" w:semiHidden="0" w:uiPriority="60" w:unhideWhenUsed="0"/>
-    <w:lsdException w:name="Light List Accent 3" w:semiHidden="0" w:uiPriority="61" w:unhideWhenUsed="0"/>
-    <w:lsdException w:name="Light Grid Accent 3" w:semiHidden="0" w:uiPriority="62" w:unhideWhenUsed="0"/>
-    <w:lsdException w:name="Medium Shading 1 Accent 3" w:semiHidden="0" w:uiPriority="63" w:unhideWhenUsed="0"/>
-    <w:lsdException w:name="Medium Shading 2 Accent 3" w:semiHidden="0" w:uiPriority="64" w:unhideWhenUsed="0"/>
-    <w:lsdException w:name="Medium List 1 Accent 3" w:semiHidden="0" w:uiPriority="65" w:unhideWhenUsed="0"/>
-    <w:lsdException w:name="Medium List 2 Accent 3" w:semiHidden="0" w:uiPriority="66" w:unhideWhenUsed="0"/>
-    <w:lsdException w:name="Medium Grid 1 Accent 3" w:semiHidden="0" w:uiPriority="67" w:unhideWhenUsed="0"/>
-    <w:lsdException w:name="Medium Grid 2 Accent 3" w:semiHidden="0" w:uiPriority="68" w:unhideWhenUsed="0"/>
-    <w:lsdException w:name="Medium Grid 3 Accent 3" w:semiHidden="0" w:uiPriority="69" w:unhideWhenUsed="0"/>
-    <w:lsdException w:name="Dark List Accent 3" w:semiHidden="0" w:uiPriority="70" w:unhideWhenUsed="0"/>
-    <w:lsdException w:name="Colorful Shading Accent 3" w:semiHidden="0" w:uiPriority="71" w:unhideWhenUsed="0"/>
-    <w:lsdException w:name="Colorful List Accent 3" w:semiHidden="0" w:uiPriority="72" w:unhideWhenUsed="0"/>
-    <w:lsdException w:name="Colorful Grid Accent 3" w:semiHidden="0" w:uiPriority="73" w:unhideWhenUsed="0"/>
-    <w:lsdException w:name="Light Shading Accent 4" w:semiHidden="0" w:uiPriority="60" w:unhideWhenUsed="0"/>
-    <w:lsdException w:name="Light List Accent 4" w:semiHidden="0" w:uiPriority="61" w:unhideWhenUsed="0"/>
-    <w:lsdException w:name="Light Grid Accent 4" w:semiHidden="0" w:uiPriority="62" w:unhideWhenUsed="0"/>
-    <w:lsdException w:name="Medium Shading 1 Accent 4" w:semiHidden="0" w:uiPriority="63" w:unhideWhenUsed="0"/>
-    <w:lsdException w:name="Medium Shading 2 Accent 4" w:semiHidden="0" w:uiPriority="64" w:unhideWhenUsed="0"/>
-    <w:lsdException w:name="Medium List 1 Accent 4" w:semiHidden="0" w:uiPriority="65" w:unhideWhenUsed="0"/>
-    <w:lsdException w:name="Medium List 2 Accent 4" w:semiHidden="0" w:uiPriority="66" w:unhideWhenUsed="0"/>
-    <w:lsdException w:name="Medium Grid 1 Accent 4" w:semiHidden="0" w:uiPriority="67" w:unhideWhenUsed="0"/>
-    <w:lsdException w:name="Medium Grid 2 Accent 4" w:semiHidden="0" w:uiPriority="68" w:unhideWhenUsed="0"/>
-    <w:lsdException w:name="Medium Grid 3 Accent 4" w:semiHidden="0" w:uiPriority="69" w:unhideWhenUsed="0"/>
-    <w:lsdException w:name="Dark List Accent 4" w:semiHidden="0" w:uiPriority="70" w:unhideWhenUsed="0"/>
-    <w:lsdException w:name="Colorful Shading Accent 4" w:semiHidden="0" w:uiPriority="71" w:unhideWhenUsed="0"/>
-    <w:lsdException w:name="Colorful List Accent 4" w:semiHidden="0" w:uiPriority="72" w:unhideWhenUsed="0"/>
-    <w:lsdException w:name="Colorful Grid Accent 4" w:semiHidden="0" w:uiPriority="73" w:unhideWhenUsed="0"/>
-    <w:lsdException w:name="Light Shading Accent 5" w:semiHidden="0" w:uiPriority="60" w:unhideWhenUsed="0"/>
-    <w:lsdException w:name="Light List Accent 5" w:semiHidden="0" w:uiPriority="61" w:unhideWhenUsed="0"/>
-    <w:lsdException w:name="Light Grid Accent 5" w:semiHidden="0" w:uiPriority="62" w:unhideWhenUsed="0"/>
-    <w:lsdException w:name="Medium Shading 1 Accent 5" w:semiHidden="0" w:uiPriority="63" w:unhideWhenUsed="0"/>
-    <w:lsdException w:name="Medium Shading 2 Accent 5" w:semiHidden="0" w:uiPriority="64" w:unhideWhenUsed="0"/>
-    <w:lsdException w:name="Medium List 1 Accent 5" w:semiHidden="0" w:uiPriority="65" w:unhideWhenUsed="0"/>
-    <w:lsdException w:name="Medium List 2 Accent 5" w:semiHidden="0" w:uiPriority="66" w:unhideWhenUsed="0"/>
-    <w:lsdException w:name="Medium Grid 1 Accent 5" w:semiHidden="0" w:uiPriority="67" w:unhideWhenUsed="0"/>
-    <w:lsdException w:name="Medium Grid 2 Accent 5" w:semiHidden="0" w:uiPriority="68" w:unhideWhenUsed="0"/>
-    <w:lsdException w:name="Medium Grid 3 Accent 5" w:semiHidden="0" w:uiPriority="69" w:unhideWhenUsed="0"/>
-    <w:lsdException w:name="Dark List Accent 5" w:semiHidden="0" w:uiPriority="70" w:unhideWhenUsed="0"/>
-    <w:lsdException w:name="Colorful Shading Accent 5" w:semiHidden="0" w:uiPriority="71" w:unhideWhenUsed="0"/>
-    <w:lsdException w:name="Colorful List Accent 5" w:semiHidden="0" w:uiPriority="72" w:unhideWhenUsed="0"/>
-    <w:lsdException w:name="Colorful Grid Accent 5" w:semiHidden="0" w:uiPriority="73" w:unhideWhenUsed="0"/>
-    <w:lsdException w:name="Light Shading Accent 6" w:semiHidden="0" w:uiPriority="60" w:unhideWhenUsed="0"/>
-    <w:lsdException w:name="Light List Accent 6" w:semiHidden="0" w:uiPriority="61" w:unhideWhenUsed="0"/>
-    <w:lsdException w:name="Light Grid Accent 6" w:semiHidden="0" w:uiPriority="62" w:unhideWhenUsed="0"/>
-    <w:lsdException w:name="Medium Shading 1 Accent 6" w:semiHidden="0" w:uiPriority="63" w:unhideWhenUsed="0"/>
-    <w:lsdException w:name="Medium Shading 2 Accent 6" w:semiHidden="0" w:uiPriority="64" w:unhideWhenUsed="0"/>
-    <w:lsdException w:name="Medium List 1 Accent 6" w:semiHidden="0" w:uiPriority="65" w:unhideWhenUsed="0"/>
-    <w:lsdException w:name="Medium List 2 Accent 6" w:semiHidden="0" w:uiPriority="66" w:unhideWhenUsed="0"/>
-    <w:lsdException w:name="Medium Grid 1 Accent 6" w:semiHidden="0" w:uiPriority="67" w:unhideWhenUsed="0"/>
-    <w:lsdException w:name="Medium Grid 2 Accent 6" w:semiHidden="0" w:uiPriority="68" w:unhideWhenUsed="0"/>
-    <w:lsdException w:name="Medium Grid 3 Accent 6" w:semiHidden="0" w:uiPriority="69" w:unhideWhenUsed="0"/>
-    <w:lsdException w:name="Dark List Accent 6" w:semiHidden="0" w:uiPriority="70" w:unhideWhenUsed="0"/>
-    <w:lsdException w:name="Colorful Shading Accent 6" w:semiHidden="0" w:uiPriority="71" w:unhideWhenUsed="0"/>
-    <w:lsdException w:name="Colorful List Accent 6" w:semiHidden="0" w:uiPriority="72" w:unhideWhenUsed="0"/>
-    <w:lsdException w:name="Colorful Grid Accent 6" w:semiHidden="0" w:uiPriority="73" w:unhideWhenUsed="0"/>
-    <w:lsdException w:name="Subtle Emphasis" w:semiHidden="0" w:uiPriority="19" w:unhideWhenUsed="0" w:qFormat="1"/>
-    <w:lsdException w:name="Intense Emphasis" w:semiHidden="0" w:uiPriority="21" w:unhideWhenUsed="0" w:qFormat="1"/>
-    <w:lsdException w:name="Subtle Reference" w:semiHidden="0" w:uiPriority="31" w:unhideWhenUsed="0" w:qFormat="1"/>
-    <w:lsdException w:name="Intense Reference" w:semiHidden="0" w:uiPriority="32" w:unhideWhenUsed="0" w:qFormat="1"/>
-    <w:lsdException w:name="Book Title" w:semiHidden="0" w:uiPriority="33" w:unhideWhenUsed="0" w:qFormat="1"/>
-    <w:lsdException w:name="Bibliography" w:uiPriority="37"/>
-    <w:lsdException w:name="TOC Heading" w:uiPriority="39" w:qFormat="1"/>
+  <w:latentStyles w:defLockedState="0" w:defUIPriority="99" w:defSemiHidden="0" w:defUnhideWhenUsed="0" w:defQFormat="0" w:count="371">
+    <w:lsdException w:name="Normal" w:uiPriority="0" w:qFormat="1"/>
+    <w:lsdException w:name="heading 1" w:uiPriority="9" w:qFormat="1"/>
+    <w:lsdException w:name="heading 2" w:semiHidden="1" w:uiPriority="9" w:unhideWhenUsed="1" w:qFormat="1"/>
+    <w:lsdException w:name="heading 3" w:semiHidden="1" w:uiPriority="9" w:unhideWhenUsed="1" w:qFormat="1"/>
+    <w:lsdException w:name="heading 4" w:semiHidden="1" w:uiPriority="9" w:unhideWhenUsed="1" w:qFormat="1"/>
+    <w:lsdException w:name="heading 5" w:semiHidden="1" w:uiPriority="9" w:unhideWhenUsed="1" w:qFormat="1"/>
+    <w:lsdException w:name="heading 6" w:semiHidden="1" w:uiPriority="9" w:unhideWhenUsed="1" w:qFormat="1"/>
+    <w:lsdException w:name="heading 7" w:semiHidden="1" w:uiPriority="9" w:unhideWhenUsed="1" w:qFormat="1"/>
+    <w:lsdException w:name="heading 8" w:semiHidden="1" w:uiPriority="9" w:unhideWhenUsed="1" w:qFormat="1"/>
+    <w:lsdException w:name="heading 9" w:semiHidden="1" w:uiPriority="9" w:unhideWhenUsed="1" w:qFormat="1"/>
+    <w:lsdException w:name="index 1" w:semiHidden="1" w:unhideWhenUsed="1"/>
+    <w:lsdException w:name="index 2" w:semiHidden="1" w:unhideWhenUsed="1"/>
+    <w:lsdException w:name="index 3" w:semiHidden="1" w:unhideWhenUsed="1"/>
+    <w:lsdException w:name="index 4" w:semiHidden="1" w:unhideWhenUsed="1"/>
+    <w:lsdException w:name="index 5" w:semiHidden="1" w:unhideWhenUsed="1"/>
+    <w:lsdException w:name="index 6" w:semiHidden="1" w:unhideWhenUsed="1"/>
+    <w:lsdException w:name="index 7" w:semiHidden="1" w:unhideWhenUsed="1"/>
+    <w:lsdException w:name="index 8" w:semiHidden="1" w:unhideWhenUsed="1"/>
+    <w:lsdException w:name="index 9" w:semiHidden="1" w:unhideWhenUsed="1"/>
+    <w:lsdException w:name="toc 1" w:semiHidden="1" w:uiPriority="39" w:unhideWhenUsed="1"/>
+    <w:lsdException w:name="toc 2" w:semiHidden="1" w:uiPriority="39" w:unhideWhenUsed="1"/>
+    <w:lsdException w:name="toc 3" w:semiHidden="1" w:uiPriority="39" w:unhideWhenUsed="1"/>
+    <w:lsdException w:name="toc 4" w:semiHidden="1" w:uiPriority="39" w:unhideWhenUsed="1"/>
+    <w:lsdException w:name="toc 5" w:semiHidden="1" w:uiPriority="39" w:unhideWhenUsed="1"/>
+    <w:lsdException w:name="toc 6" w:semiHidden="1" w:uiPriority="39" w:unhideWhenUsed="1"/>
+    <w:lsdException w:name="toc 7" w:semiHidden="1" w:uiPriority="39" w:unhideWhenUsed="1"/>
+    <w:lsdException w:name="toc 8" w:semiHidden="1" w:uiPriority="39" w:unhideWhenUsed="1"/>
+    <w:lsdException w:name="toc 9" w:semiHidden="1" w:uiPriority="39" w:unhideWhenUsed="1"/>
+    <w:lsdException w:name="Normal Indent" w:semiHidden="1" w:unhideWhenUsed="1"/>
+    <w:lsdException w:name="footnote text" w:semiHidden="1" w:unhideWhenUsed="1"/>
+    <w:lsdException w:name="annotation text" w:semiHidden="1" w:unhideWhenUsed="1"/>
+    <w:lsdException w:name="header" w:semiHidden="1" w:unhideWhenUsed="1"/>
+    <w:lsdException w:name="footer" w:semiHidden="1" w:unhideWhenUsed="1"/>
+    <w:lsdException w:name="index heading" w:semiHidden="1" w:unhideWhenUsed="1"/>
+    <w:lsdException w:name="caption" w:semiHidden="1" w:uiPriority="35" w:unhideWhenUsed="1" w:qFormat="1"/>
+    <w:lsdException w:name="table of figures" w:semiHidden="1" w:unhideWhenUsed="1"/>
+    <w:lsdException w:name="envelope address" w:semiHidden="1" w:unhideWhenUsed="1"/>
+    <w:lsdException w:name="envelope return" w:semiHidden="1" w:unhideWhenUsed="1"/>
+    <w:lsdException w:name="footnote reference" w:semiHidden="1" w:unhideWhenUsed="1"/>
+    <w:lsdException w:name="annotation reference" w:semiHidden="1" w:unhideWhenUsed="1"/>
+    <w:lsdException w:name="line number" w:semiHidden="1" w:unhideWhenUsed="1"/>
+    <w:lsdException w:name="page number" w:semiHidden="1" w:unhideWhenUsed="1"/>
+    <w:lsdException w:name="endnote reference" w:semiHidden="1" w:unhideWhenUsed="1"/>
+    <w:lsdException w:name="endnote text" w:semiHidden="1" w:unhideWhenUsed="1"/>
+    <w:lsdException w:name="table of authorities" w:semiHidden="1" w:unhideWhenUsed="1"/>
+    <w:lsdException w:name="macro" w:semiHidden="1" w:unhideWhenUsed="1"/>
+    <w:lsdException w:name="toa heading" w:semiHidden="1" w:unhideWhenUsed="1"/>
+    <w:lsdException w:name="List" w:semiHidden="1" w:unhideWhenUsed="1"/>
+    <w:lsdException w:name="List Bullet" w:semiHidden="1" w:unhideWhenUsed="1"/>
+    <w:lsdException w:name="List Number" w:semiHidden="1" w:unhideWhenUsed="1"/>
+    <w:lsdException w:name="List 2" w:semiHidden="1" w:unhideWhenUsed="1"/>
+    <w:lsdException w:name="List 3" w:semiHidden="1" w:unhideWhenUsed="1"/>
+    <w:lsdException w:name="List 4" w:semiHidden="1" w:unhideWhenUsed="1"/>
+    <w:lsdException w:name="List 5" w:semiHidden="1" w:unhideWhenUsed="1"/>
+    <w:lsdException w:name="List Bullet 2" w:semiHidden="1" w:unhideWhenUsed="1"/>
+    <w:lsdException w:name="List Bullet 3" w:semiHidden="1" w:unhideWhenUsed="1"/>
+    <w:lsdException w:name="List Bullet 4" w:semiHidden="1" w:unhideWhenUsed="1"/>
+    <w:lsdException w:name="List Bullet 5" w:semiHidden="1" w:unhideWhenUsed="1"/>
+    <w:lsdException w:name="List Number 2" w:semiHidden="1" w:unhideWhenUsed="1"/>
+    <w:lsdException w:name="List Number 3" w:semiHidden="1" w:unhideWhenUsed="1"/>
+    <w:lsdException w:name="List Number 4" w:semiHidden="1" w:unhideWhenUsed="1"/>
+    <w:lsdException w:name="List Number 5" w:semiHidden="1" w:unhideWhenUsed="1"/>
+    <w:lsdException w:name="Title" w:uiPriority="10" w:qFormat="1"/>
+    <w:lsdException w:name="Closing" w:semiHidden="1" w:unhideWhenUsed="1"/>
+    <w:lsdException w:name="Signature" w:semiHidden="1" w:unhideWhenUsed="1"/>
+    <w:lsdException w:name="Default Paragraph Font" w:semiHidden="1" w:uiPriority="1" w:unhideWhenUsed="1"/>
+    <w:lsdException w:name="Body Text" w:semiHidden="1" w:unhideWhenUsed="1"/>
+    <w:lsdException w:name="Body Text Indent" w:semiHidden="1" w:unhideWhenUsed="1"/>
+    <w:lsdException w:name="List Continue" w:semiHidden="1" w:unhideWhenUsed="1"/>
+    <w:lsdException w:name="List Continue 2" w:semiHidden="1" w:unhideWhenUsed="1"/>
+    <w:lsdException w:name="List Continue 3" w:semiHidden="1" w:unhideWhenUsed="1"/>
+    <w:lsdException w:name="List Continue 4" w:semiHidden="1" w:unhideWhenUsed="1"/>
+    <w:lsdException w:name="List Continue 5" w:semiHidden="1" w:unhideWhenUsed="1"/>
+    <w:lsdException w:name="Message Header" w:semiHidden="1" w:unhideWhenUsed="1"/>
+    <w:lsdException w:name="Subtitle" w:uiPriority="11" w:qFormat="1"/>
+    <w:lsdException w:name="Salutation" w:semiHidden="1" w:unhideWhenUsed="1"/>
+    <w:lsdException w:name="Date" w:semiHidden="1" w:unhideWhenUsed="1"/>
+    <w:lsdException w:name="Body Text First Indent" w:semiHidden="1" w:unhideWhenUsed="1"/>
+    <w:lsdException w:name="Body Text First Indent 2" w:semiHidden="1" w:unhideWhenUsed="1"/>
+    <w:lsdException w:name="Note Heading" w:semiHidden="1" w:unhideWhenUsed="1"/>
+    <w:lsdException w:name="Body Text 2" w:semiHidden="1" w:unhideWhenUsed="1"/>
+    <w:lsdException w:name="Body Text 3" w:semiHidden="1" w:unhideWhenUsed="1"/>
+    <w:lsdException w:name="Body Text Indent 2" w:semiHidden="1" w:unhideWhenUsed="1"/>
+    <w:lsdException w:name="Body Text Indent 3" w:semiHidden="1" w:unhideWhenUsed="1"/>
+    <w:lsdException w:name="Block Text" w:semiHidden="1" w:unhideWhenUsed="1"/>
+    <w:lsdException w:name="Hyperlink" w:semiHidden="1" w:unhideWhenUsed="1"/>
+    <w:lsdException w:name="FollowedHyperlink" w:semiHidden="1" w:unhideWhenUsed="1"/>
+    <w:lsdException w:name="Strong" w:uiPriority="22" w:qFormat="1"/>
+    <w:lsdException w:name="Emphasis" w:uiPriority="20" w:qFormat="1"/>
+    <w:lsdException w:name="Document Map" w:semiHidden="1" w:unhideWhenUsed="1"/>
+    <w:lsdException w:name="Plain Text" w:semiHidden="1" w:unhideWhenUsed="1"/>
+    <w:lsdException w:name="E-mail Signature" w:semiHidden="1" w:unhideWhenUsed="1"/>
+    <w:lsdException w:name="HTML Top of Form" w:semiHidden="1" w:unhideWhenUsed="1"/>
+    <w:lsdException w:name="HTML Bottom of Form" w:semiHidden="1" w:unhideWhenUsed="1"/>
+    <w:lsdException w:name="Normal (Web)" w:semiHidden="1" w:unhideWhenUsed="1"/>
+    <w:lsdException w:name="HTML Acronym" w:semiHidden="1" w:unhideWhenUsed="1"/>
+    <w:lsdException w:name="HTML Address" w:semiHidden="1" w:unhideWhenUsed="1"/>
+    <w:lsdException w:name="HTML Cite" w:semiHidden="1" w:unhideWhenUsed="1"/>
+    <w:lsdException w:name="HTML Code" w:semiHidden="1" w:unhideWhenUsed="1"/>
+    <w:lsdException w:name="HTML Definition" w:semiHidden="1" w:unhideWhenUsed="1"/>
+    <w:lsdException w:name="HTML Keyboard" w:semiHidden="1" w:unhideWhenUsed="1"/>
+    <w:lsdException w:name="HTML Preformatted" w:semiHidden="1" w:unhideWhenUsed="1"/>
+    <w:lsdException w:name="HTML Sample" w:semiHidden="1" w:unhideWhenUsed="1"/>
+    <w:lsdException w:name="HTML Typewriter" w:semiHidden="1" w:unhideWhenUsed="1"/>
+    <w:lsdException w:name="HTML Variable" w:semiHidden="1" w:unhideWhenUsed="1"/>
+    <w:lsdException w:name="Normal Table" w:semiHidden="1" w:unhideWhenUsed="1"/>
+    <w:lsdException w:name="annotation subject" w:semiHidden="1" w:unhideWhenUsed="1"/>
+    <w:lsdException w:name="No List" w:semiHidden="1" w:unhideWhenUsed="1"/>
+    <w:lsdException w:name="Outline List 1" w:semiHidden="1" w:unhideWhenUsed="1"/>
+    <w:lsdException w:name="Outline List 2" w:semiHidden="1" w:unhideWhenUsed="1"/>
+    <w:lsdException w:name="Outline List 3" w:semiHidden="1" w:unhideWhenUsed="1"/>
+    <w:lsdException w:name="Table Simple 1" w:semiHidden="1" w:unhideWhenUsed="1"/>
+    <w:lsdException w:name="Table Simple 2" w:semiHidden="1" w:unhideWhenUsed="1"/>
+    <w:lsdException w:name="Table Simple 3" w:semiHidden="1" w:unhideWhenUsed="1"/>
+    <w:lsdException w:name="Table Classic 1" w:semiHidden="1" w:unhideWhenUsed="1"/>
+    <w:lsdException w:name="Table Classic 2" w:semiHidden="1" w:unhideWhenUsed="1"/>
+    <w:lsdException w:name="Table Classic 3" w:semiHidden="1" w:unhideWhenUsed="1"/>
+    <w:lsdException w:name="Table Classic 4" w:semiHidden="1" w:unhideWhenUsed="1"/>
+    <w:lsdException w:name="Table Colorful 1" w:semiHidden="1" w:unhideWhenUsed="1"/>
+    <w:lsdException w:name="Table Colorful 2" w:semiHidden="1" w:unhideWhenUsed="1"/>
+    <w:lsdException w:name="Table Colorful 3" w:semiHidden="1" w:unhideWhenUsed="1"/>
+    <w:lsdException w:name="Table Columns 1" w:semiHidden="1" w:unhideWhenUsed="1"/>
+    <w:lsdException w:name="Table Columns 2" w:semiHidden="1" w:unhideWhenUsed="1"/>
+    <w:lsdException w:name="Table Columns 3" w:semiHidden="1" w:unhideWhenUsed="1"/>
+    <w:lsdException w:name="Table Columns 4" w:semiHidden="1" w:unhideWhenUsed="1"/>
+    <w:lsdException w:name="Table Columns 5" w:semiHidden="1" w:unhideWhenUsed="1"/>
+    <w:lsdException w:name="Table Grid 1" w:semiHidden="1" w:unhideWhenUsed="1"/>
+    <w:lsdException w:name="Table Grid 2" w:semiHidden="1" w:unhideWhenUsed="1"/>
+    <w:lsdException w:name="Table Grid 3" w:semiHidden="1" w:unhideWhenUsed="1"/>
+    <w:lsdException w:name="Table Grid 4" w:semiHidden="1" w:unhideWhenUsed="1"/>
+    <w:lsdException w:name="Table Grid 5" w:semiHidden="1" w:unhideWhenUsed="1"/>
+    <w:lsdException w:name="Table Grid 6" w:semiHidden="1" w:unhideWhenUsed="1"/>
+    <w:lsdException w:name="Table Grid 7" w:semiHidden="1" w:unhideWhenUsed="1"/>
+    <w:lsdException w:name="Table Grid 8" w:semiHidden="1" w:unhideWhenUsed="1"/>
+    <w:lsdException w:name="Table List 1" w:semiHidden="1" w:unhideWhenUsed="1"/>
+    <w:lsdException w:name="Table List 2" w:semiHidden="1" w:unhideWhenUsed="1"/>
+    <w:lsdException w:name="Table List 3" w:semiHidden="1" w:unhideWhenUsed="1"/>
+    <w:lsdException w:name="Table List 4" w:semiHidden="1" w:unhideWhenUsed="1"/>
+    <w:lsdException w:name="Table List 5" w:semiHidden="1" w:unhideWhenUsed="1"/>
+    <w:lsdException w:name="Table List 6" w:semiHidden="1" w:unhideWhenUsed="1"/>
+    <w:lsdException w:name="Table List 7" w:semiHidden="1" w:unhideWhenUsed="1"/>
+    <w:lsdException w:name="Table List 8" w:semiHidden="1" w:unhideWhenUsed="1"/>
+    <w:lsdException w:name="Table 3D effects 1" w:semiHidden="1" w:unhideWhenUsed="1"/>
+    <w:lsdException w:name="Table 3D effects 2" w:semiHidden="1" w:unhideWhenUsed="1"/>
+    <w:lsdException w:name="Table 3D effects 3" w:semiHidden="1" w:unhideWhenUsed="1"/>
+    <w:lsdException w:name="Table Contemporary" w:semiHidden="1" w:unhideWhenUsed="1"/>
+    <w:lsdException w:name="Table Elegant" w:semiHidden="1" w:unhideWhenUsed="1"/>
+    <w:lsdException w:name="Table Professional" w:semiHidden="1" w:unhideWhenUsed="1"/>
+    <w:lsdException w:name="Table Subtle 1" w:semiHidden="1" w:unhideWhenUsed="1"/>
+    <w:lsdException w:name="Table Subtle 2" w:semiHidden="1" w:unhideWhenUsed="1"/>
+    <w:lsdException w:name="Table Web 1" w:semiHidden="1" w:unhideWhenUsed="1"/>
+    <w:lsdException w:name="Table Web 2" w:semiHidden="1" w:unhideWhenUsed="1"/>
+    <w:lsdException w:name="Table Web 3" w:semiHidden="1" w:unhideWhenUsed="1"/>
+    <w:lsdException w:name="Balloon Text" w:semiHidden="1" w:unhideWhenUsed="1"/>
+    <w:lsdException w:name="Table Grid" w:uiPriority="39"/>
+    <w:lsdException w:name="Table Theme" w:semiHidden="1" w:unhideWhenUsed="1"/>
+    <w:lsdException w:name="Placeholder Text" w:semiHidden="1"/>
+    <w:lsdException w:name="No Spacing" w:uiPriority="1" w:qFormat="1"/>
+    <w:lsdException w:name="Light Shading" w:uiPriority="60"/>
+    <w:lsdException w:name="Light List" w:uiPriority="61"/>
+    <w:lsdException w:name="Light Grid" w:uiPriority="62"/>
+    <w:lsdException w:name="Medium Shading 1" w:uiPriority="63"/>
+    <w:lsdException w:name="Medium Shading 2" w:uiPriority="64"/>
+    <w:lsdException w:name="Medium List 1" w:uiPriority="65"/>
+    <w:lsdException w:name="Medium List 2" w:uiPriority="66"/>
+    <w:lsdException w:name="Medium Grid 1" w:uiPriority="67"/>
+    <w:lsdException w:name="Medium Grid 2" w:uiPriority="68"/>
+    <w:lsdException w:name="Medium Grid 3" w:uiPriority="69"/>
+    <w:lsdException w:name="Dark List" w:uiPriority="70"/>
+    <w:lsdException w:name="Colorful Shading" w:uiPriority="71"/>
+    <w:lsdException w:name="Colorful List" w:uiPriority="72"/>
+    <w:lsdException w:name="Colorful Grid" w:uiPriority="73"/>
+    <w:lsdException w:name="Light Shading Accent 1" w:uiPriority="60"/>
+    <w:lsdException w:name="Light List Accent 1" w:uiPriority="61"/>
+    <w:lsdException w:name="Light Grid Accent 1" w:uiPriority="62"/>
+    <w:lsdException w:name="Medium Shading 1 Accent 1" w:uiPriority="63"/>
+    <w:lsdException w:name="Medium Shading 2 Accent 1" w:uiPriority="64"/>
+    <w:lsdException w:name="Medium List 1 Accent 1" w:uiPriority="65"/>
+    <w:lsdException w:name="Revision" w:semiHidden="1"/>
+    <w:lsdException w:name="List Paragraph" w:uiPriority="34" w:qFormat="1"/>
+    <w:lsdException w:name="Quote" w:uiPriority="29" w:qFormat="1"/>
+    <w:lsdException w:name="Intense Quote" w:uiPriority="30" w:qFormat="1"/>
+    <w:lsdException w:name="Medium List 2 Accent 1" w:uiPriority="66"/>
+    <w:lsdException w:name="Medium Grid 1 Accent 1" w:uiPriority="67"/>
+    <w:lsdException w:name="Medium Grid 2 Accent 1" w:uiPriority="68"/>
+    <w:lsdException w:name="Medium Grid 3 Accent 1" w:uiPriority="69"/>
+    <w:lsdException w:name="Dark List Accent 1" w:uiPriority="70"/>
+    <w:lsdException w:name="Colorful Shading Accent 1" w:uiPriority="71"/>
+    <w:lsdException w:name="Colorful List Accent 1" w:uiPriority="72"/>
+    <w:lsdException w:name="Colorful Grid Accent 1" w:uiPriority="73"/>
+    <w:lsdException w:name="Light Shading Accent 2" w:uiPriority="60"/>
+    <w:lsdException w:name="Light List Accent 2" w:uiPriority="61"/>
+    <w:lsdException w:name="Light Grid Accent 2" w:uiPriority="62"/>
+    <w:lsdException w:name="Medium Shading 1 Accent 2" w:uiPriority="63"/>
+    <w:lsdException w:name="Medium Shading 2 Accent 2" w:uiPriority="64"/>
+    <w:lsdException w:name="Medium List 1 Accent 2" w:uiPriority="65"/>
+    <w:lsdException w:name="Medium List 2 Accent 2" w:uiPriority="66"/>
+    <w:lsdException w:name="Medium Grid 1 Accent 2" w:uiPriority="67"/>
+    <w:lsdException w:name="Medium Grid 2 Accent 2" w:uiPriority="68"/>
+    <w:lsdException w:name="Medium Grid 3 Accent 2" w:uiPriority="69"/>
+    <w:lsdException w:name="Dark List Accent 2" w:uiPriority="70"/>
+    <w:lsdException w:name="Colorful Shading Accent 2" w:uiPriority="71"/>
+    <w:lsdException w:name="Colorful List Accent 2" w:uiPriority="72"/>
+    <w:lsdException w:name="Colorful Grid Accent 2" w:uiPriority="73"/>
+    <w:lsdException w:name="Light Shading Accent 3" w:uiPriority="60"/>
+    <w:lsdException w:name="Light List Accent 3" w:uiPriority="61"/>
+    <w:lsdException w:name="Light Grid Accent 3" w:uiPriority="62"/>
+    <w:lsdException w:name="Medium Shading 1 Accent 3" w:uiPriority="63"/>
+    <w:lsdException w:name="Medium Shading 2 Accent 3" w:uiPriority="64"/>
+    <w:lsdException w:name="Medium List 1 Accent 3" w:uiPriority="65"/>
+    <w:lsdException w:name="Medium List 2 Accent 3" w:uiPriority="66"/>
+    <w:lsdException w:name="Medium Grid 1 Accent 3" w:uiPriority="67"/>
+    <w:lsdException w:name="Medium Grid 2 Accent 3" w:uiPriority="68"/>
+    <w:lsdException w:name="Medium Grid 3 Accent 3" w:uiPriority="69"/>
+    <w:lsdException w:name="Dark List Accent 3" w:uiPriority="70"/>
+    <w:lsdException w:name="Colorful Shading Accent 3" w:uiPriority="71"/>
+    <w:lsdException w:name="Colorful List Accent 3" w:uiPriority="72"/>
+    <w:lsdException w:name="Colorful Grid Accent 3" w:uiPriority="73"/>
+    <w:lsdException w:name="Light Shading Accent 4" w:uiPriority="60"/>
+    <w:lsdException w:name="Light List Accent 4" w:uiPriority="61"/>
+    <w:lsdException w:name="Light Grid Accent 4" w:uiPriority="62"/>
+    <w:lsdException w:name="Medium Shading 1 Accent 4" w:uiPriority="63"/>
+    <w:lsdException w:name="Medium Shading 2 Accent 4" w:uiPriority="64"/>
+    <w:lsdException w:name="Medium List 1 Accent 4" w:uiPriority="65"/>
+    <w:lsdException w:name="Medium List 2 Accent 4" w:uiPriority="66"/>
+    <w:lsdException w:name="Medium Grid 1 Accent 4" w:uiPriority="67"/>
+    <w:lsdException w:name="Medium Grid 2 Accent 4" w:uiPriority="68"/>
+    <w:lsdException w:name="Medium Grid 3 Accent 4" w:uiPriority="69"/>
+    <w:lsdException w:name="Dark List Accent 4" w:uiPriority="70"/>
+    <w:lsdException w:name="Colorful Shading Accent 4" w:uiPriority="71"/>
+    <w:lsdException w:name="Colorful List Accent 4" w:uiPriority="72"/>
+    <w:lsdException w:name="Colorful Grid Accent 4" w:uiPriority="73"/>
+    <w:lsdException w:name="Light Shading Accent 5" w:uiPriority="60"/>
+    <w:lsdException w:name="Light List Accent 5" w:uiPriority="61"/>
+    <w:lsdException w:name="Light Grid Accent 5" w:uiPriority="62"/>
+    <w:lsdException w:name="Medium Shading 1 Accent 5" w:uiPriority="63"/>
+    <w:lsdException w:name="Medium Shading 2 Accent 5" w:uiPriority="64"/>
+    <w:lsdException w:name="Medium List 1 Accent 5" w:uiPriority="65"/>
+    <w:lsdException w:name="Medium List 2 Accent 5" w:uiPriority="66"/>
+    <w:lsdException w:name="Medium Grid 1 Accent 5" w:uiPriority="67"/>
+    <w:lsdException w:name="Medium Grid 2 Accent 5" w:uiPriority="68"/>
+    <w:lsdException w:name="Medium Grid 3 Accent 5" w:uiPriority="69"/>
+    <w:lsdException w:name="Dark List Accent 5" w:uiPriority="70"/>
+    <w:lsdException w:name="Colorful Shading Accent 5" w:uiPriority="71"/>
+    <w:lsdException w:name="Colorful List Accent 5" w:uiPriority="72"/>
+    <w:lsdException w:name="Colorful Grid Accent 5" w:uiPriority="73"/>
+    <w:lsdException w:name="Light Shading Accent 6" w:uiPriority="60"/>
+    <w:lsdException w:name="Light List Accent 6" w:uiPriority="61"/>
+    <w:lsdException w:name="Light Grid Accent 6" w:uiPriority="62"/>
+    <w:lsdException w:name="Medium Shading 1 Accent 6" w:uiPriority="63"/>
+    <w:lsdException w:name="Medium Shading 2 Accent 6" w:uiPriority="64"/>
+    <w:lsdException w:name="Medium List 1 Accent 6" w:uiPriority="65"/>
+    <w:lsdException w:name="Medium List 2 Accent 6" w:uiPriority="66"/>
+    <w:lsdException w:name="Medium Grid 1 Accent 6" w:uiPriority="67"/>
+    <w:lsdException w:name="Medium Grid 2 Accent 6" w:uiPriority="68"/>
+    <w:lsdException w:name="Medium Grid 3 Accent 6" w:uiPriority="69"/>
+    <w:lsdException w:name="Dark List Accent 6" w:uiPriority="70"/>
+    <w:lsdException w:name="Colorful Shading Accent 6" w:uiPriority="71"/>
+    <w:lsdException w:name="Colorful List Accent 6" w:uiPriority="72"/>
+    <w:lsdException w:name="Colorful Grid Accent 6" w:uiPriority="73"/>
+    <w:lsdException w:name="Subtle Emphasis" w:uiPriority="19" w:qFormat="1"/>
+    <w:lsdException w:name="Intense Emphasis" w:uiPriority="21" w:qFormat="1"/>
+    <w:lsdException w:name="Subtle Reference" w:uiPriority="31" w:qFormat="1"/>
+    <w:lsdException w:name="Intense Reference" w:uiPriority="32" w:qFormat="1"/>
+    <w:lsdException w:name="Book Title" w:uiPriority="33" w:qFormat="1"/>
+    <w:lsdException w:name="Bibliography" w:semiHidden="1" w:uiPriority="37" w:unhideWhenUsed="1"/>
+    <w:lsdException w:name="TOC Heading" w:semiHidden="1" w:uiPriority="39" w:unhideWhenUsed="1" w:qFormat="1"/>
+    <w:lsdException w:name="Plain Table 1" w:uiPriority="41"/>
+    <w:lsdException w:name="Plain Table 2" w:uiPriority="42"/>
+    <w:lsdException w:name="Plain Table 3" w:uiPriority="43"/>
+    <w:lsdException w:name="Plain Table 4" w:uiPriority="44"/>
+    <w:lsdException w:name="Plain Table 5" w:uiPriority="45"/>
+    <w:lsdException w:name="Grid Table Light" w:uiPriority="40"/>
+    <w:lsdException w:name="Grid Table 1 Light" w:uiPriority="46"/>
+    <w:lsdException w:name="Grid Table 2" w:uiPriority="47"/>
+    <w:lsdException w:name="Grid Table 3" w:uiPriority="48"/>
+    <w:lsdException w:name="Grid Table 4" w:uiPriority="49"/>
+    <w:lsdException w:name="Grid Table 5 Dark" w:uiPriority="50"/>
+    <w:lsdException w:name="Grid Table 6 Colorful" w:uiPriority="51"/>
+    <w:lsdException w:name="Grid Table 7 Colorful" w:uiPriority="52"/>
+    <w:lsdException w:name="Grid Table 1 Light Accent 1" w:uiPriority="46"/>
+    <w:lsdException w:name="Grid Table 2 Accent 1" w:uiPriority="47"/>
+    <w:lsdException w:name="Grid Table 3 Accent 1" w:uiPriority="48"/>
+    <w:lsdException w:name="Grid Table 4 Accent 1" w:uiPriority="49"/>
+    <w:lsdException w:name="Grid Table 5 Dark Accent 1" w:uiPriority="50"/>
+    <w:lsdException w:name="Grid Table 6 Colorful Accent 1" w:uiPriority="51"/>
+    <w:lsdException w:name="Grid Table 7 Colorful Accent 1" w:uiPriority="52"/>
+    <w:lsdException w:name="Grid Table 1 Light Accent 2" w:uiPriority="46"/>
+    <w:lsdException w:name="Grid Table 2 Accent 2" w:uiPriority="47"/>
+    <w:lsdException w:name="Grid Table 3 Accent 2" w:uiPriority="48"/>
+    <w:lsdException w:name="Grid Table 4 Accent 2" w:uiPriority="49"/>
+    <w:lsdException w:name="Grid Table 5 Dark Accent 2" w:uiPriority="50"/>
+    <w:lsdException w:name="Grid Table 6 Colorful Accent 2" w:uiPriority="51"/>
+    <w:lsdException w:name="Grid Table 7 Colorful Accent 2" w:uiPriority="52"/>
+    <w:lsdException w:name="Grid Table 1 Light Accent 3" w:uiPriority="46"/>
+    <w:lsdException w:name="Grid Table 2 Accent 3" w:uiPriority="47"/>
+    <w:lsdException w:name="Grid Table 3 Accent 3" w:uiPriority="48"/>
+    <w:lsdException w:name="Grid Table 4 Accent 3" w:uiPriority="49"/>
+    <w:lsdException w:name="Grid Table 5 Dark Accent 3" w:uiPriority="50"/>
+    <w:lsdException w:name="Grid Table 6 Colorful Accent 3" w:uiPriority="51"/>
+    <w:lsdException w:name="Grid Table 7 Colorful Accent 3" w:uiPriority="52"/>
+    <w:lsdException w:name="Grid Table 1 Light Accent 4" w:uiPriority="46"/>
+    <w:lsdException w:name="Grid Table 2 Accent 4" w:uiPriority="47"/>
+    <w:lsdException w:name="Grid Table 3 Accent 4" w:uiPriority="48"/>
+    <w:lsdException w:name="Grid Table 4 Accent 4" w:uiPriority="49"/>
+    <w:lsdException w:name="Grid Table 5 Dark Accent 4" w:uiPriority="50"/>
+    <w:lsdException w:name="Grid Table 6 Colorful Accent 4" w:uiPriority="51"/>
+    <w:lsdException w:name="Grid Table 7 Colorful Accent 4" w:uiPriority="52"/>
+    <w:lsdException w:name="Grid Table 1 Light Accent 5" w:uiPriority="46"/>
+    <w:lsdException w:name="Grid Table 2 Accent 5" w:uiPriority="47"/>
+    <w:lsdException w:name="Grid Table 3 Accent 5" w:uiPriority="48"/>
+    <w:lsdException w:name="Grid Table 4 Accent 5" w:uiPriority="49"/>
+    <w:lsdException w:name="Grid Table 5 Dark Accent 5" w:uiPriority="50"/>
+    <w:lsdException w:name="Grid Table 6 Colorful Accent 5" w:uiPriority="51"/>
+    <w:lsdException w:name="Grid Table 7 Colorful Accent 5" w:uiPriority="52"/>
+    <w:lsdException w:name="Grid Table 1 Light Accent 6" w:uiPriority="46"/>
+    <w:lsdException w:name="Grid Table 2 Accent 6" w:uiPriority="47"/>
+    <w:lsdException w:name="Grid Table 3 Accent 6" w:uiPriority="48"/>
+    <w:lsdException w:name="Grid Table 4 Accent 6" w:uiPriority="49"/>
+    <w:lsdException w:name="Grid Table 5 Dark Accent 6" w:uiPriority="50"/>
+    <w:lsdException w:name="Grid Table 6 Colorful Accent 6" w:uiPriority="51"/>
+    <w:lsdException w:name="Grid Table 7 Colorful Accent 6" w:uiPriority="52"/>
+    <w:lsdException w:name="List Table 1 Light" w:uiPriority="46"/>
+    <w:lsdException w:name="List Table 2" w:uiPriority="47"/>
+    <w:lsdException w:name="List Table 3" w:uiPriority="48"/>
+    <w:lsdException w:name="List Table 4" w:uiPriority="49"/>
+    <w:lsdException w:name="List Table 5 Dark" w:uiPriority="50"/>
+    <w:lsdException w:name="List Table 6 Colorful" w:uiPriority="51"/>
+    <w:lsdException w:name="List Table 7 Colorful" w:uiPriority="52"/>
+    <w:lsdException w:name="List Table 1 Light Accent 1" w:uiPriority="46"/>
+    <w:lsdException w:name="List Table 2 Accent 1" w:uiPriority="47"/>
+    <w:lsdException w:name="List Table 3 Accent 1" w:uiPriority="48"/>
+    <w:lsdException w:name="List Table 4 Accent 1" w:uiPriority="49"/>
+    <w:lsdException w:name="List Table 5 Dark Accent 1" w:uiPriority="50"/>
+    <w:lsdException w:name="List Table 6 Colorful Accent 1" w:uiPriority="51"/>
+    <w:lsdException w:name="List Table 7 Colorful Accent 1" w:uiPriority="52"/>
+    <w:lsdException w:name="List Table 1 Light Accent 2" w:uiPriority="46"/>
+    <w:lsdException w:name="List Table 2 Accent 2" w:uiPriority="47"/>
+    <w:lsdException w:name="List Table 3 Accent 2" w:uiPriority="48"/>
+    <w:lsdException w:name="List Table 4 Accent 2" w:uiPriority="49"/>
+    <w:lsdException w:name="List Table 5 Dark Accent 2" w:uiPriority="50"/>
+    <w:lsdException w:name="List Table 6 Colorful Accent 2" w:uiPriority="51"/>
+    <w:lsdException w:name="List Table 7 Colorful Accent 2" w:uiPriority="52"/>
+    <w:lsdException w:name="List Table 1 Light Accent 3" w:uiPriority="46"/>
+    <w:lsdException w:name="List Table 2 Accent 3" w:uiPriority="47"/>
+    <w:lsdException w:name="List Table 3 Accent 3" w:uiPriority="48"/>
+    <w:lsdException w:name="List Table 4 Accent 3" w:uiPriority="49"/>
+    <w:lsdException w:name="List Table 5 Dark Accent 3" w:uiPriority="50"/>
+    <w:lsdException w:name="List Table 6 Colorful Accent 3" w:uiPriority="51"/>
+    <w:lsdException w:name="List Table 7 Colorful Accent 3" w:uiPriority="52"/>
+    <w:lsdException w:name="List Table 1 Light Accent 4" w:uiPriority="46"/>
+    <w:lsdException w:name="List Table 2 Accent 4" w:uiPriority="47"/>
+    <w:lsdException w:name="List Table 3 Accent 4" w:uiPriority="48"/>
+    <w:lsdException w:name="List Table 4 Accent 4" w:uiPriority="49"/>
+    <w:lsdException w:name="List Table 5 Dark Accent 4" w:uiPriority="50"/>
+    <w:lsdException w:name="List Table 6 Colorful Accent 4" w:uiPriority="51"/>
+    <w:lsdException w:name="List Table 7 Colorful Accent 4" w:uiPriority="52"/>
+    <w:lsdException w:name="List Table 1 Light Accent 5" w:uiPriority="46"/>
+    <w:lsdException w:name="List Table 2 Accent 5" w:uiPriority="47"/>
+    <w:lsdException w:name="List Table 3 Accent 5" w:uiPriority="48"/>
+    <w:lsdException w:name="List Table 4 Accent 5" w:uiPriority="49"/>
+    <w:lsdException w:name="List Table 5 Dark Accent 5" w:uiPriority="50"/>
+    <w:lsdException w:name="List Table 6 Colorful Accent 5" w:uiPriority="51"/>
+    <w:lsdException w:name="List Table 7 Colorful Accent 5" w:uiPriority="52"/>
+    <w:lsdException w:name="List Table 1 Light Accent 6" w:uiPriority="46"/>
+    <w:lsdException w:name="List Table 2 Accent 6" w:uiPriority="47"/>
+    <w:lsdException w:name="List Table 3 Accent 6" w:uiPriority="48"/>
+    <w:lsdException w:name="List Table 4 Accent 6" w:uiPriority="49"/>
+    <w:lsdException w:name="List Table 5 Dark Accent 6" w:uiPriority="50"/>
+    <w:lsdException w:name="List Table 6 Colorful Accent 6" w:uiPriority="51"/>
+    <w:lsdException w:name="List Table 7 Colorful Accent 6" w:uiPriority="52"/>
   </w:latentStyles>
   <w:style w:type="paragraph" w:default="1" w:styleId="Normal">
     <w:name w:val="Normal"/>
@@ -12959,7 +12998,7 @@
   <a:extraClrSchemeLst/>
   <a:extLst>
     <a:ext uri="{05A4C25C-085E-4340-85A3-A5531E510DB2}">
-      <thm15:themeFamily xmlns:thm15="http://schemas.microsoft.com/office/thememl/2012/main" xmlns="" name="Office Theme" id="{62F939B6-93AF-4DB8-9C6B-D6C7DFDC589F}" vid="{4A3C46E8-61CC-4603-A589-7422A47A8E4A}"/>
+      <thm15:themeFamily xmlns:thm15="http://schemas.microsoft.com/office/thememl/2012/main" name="Office Theme" id="{62F939B6-93AF-4DB8-9C6B-D6C7DFDC589F}" vid="{4A3C46E8-61CC-4603-A589-7422A47A8E4A}"/>
     </a:ext>
   </a:extLst>
 </a:theme>

</xml_diff>